<commit_message>
:construction: opd lab3 prog op/odz done
</commit_message>
<xml_diff>
--- a/CS Basics (Основы проф. деятельности)/2 sem/Lab3/Поленов ЛР3 ОПД отчёт.docx
+++ b/CS Basics (Основы проф. деятельности)/2 sem/Lab3/Поленов ЛР3 ОПД отчёт.docx
@@ -364,14 +364,52 @@
           <w:szCs w:val="28"/>
         </w:rPr>
       </w:pPr>
+      <w:proofErr w:type="spellStart"/>
       <w:r>
         <w:rPr>
           <w:rFonts w:ascii="Times New Roman" w:hAnsi="Times New Roman" w:cs="Times New Roman"/>
           <w:sz w:val="28"/>
           <w:szCs w:val="28"/>
         </w:rPr>
-        <w:t>Ткешелашвили Нино Мерабиевна</w:t>
+        <w:t>Ткешелашвили</w:t>
       </w:r>
+      <w:proofErr w:type="spellEnd"/>
+      <w:r>
+        <w:rPr>
+          <w:rFonts w:ascii="Times New Roman" w:hAnsi="Times New Roman" w:cs="Times New Roman"/>
+          <w:sz w:val="28"/>
+          <w:szCs w:val="28"/>
+        </w:rPr>
+        <w:t xml:space="preserve"> </w:t>
+      </w:r>
+      <w:proofErr w:type="spellStart"/>
+      <w:r>
+        <w:rPr>
+          <w:rFonts w:ascii="Times New Roman" w:hAnsi="Times New Roman" w:cs="Times New Roman"/>
+          <w:sz w:val="28"/>
+          <w:szCs w:val="28"/>
+        </w:rPr>
+        <w:t>Нино</w:t>
+      </w:r>
+      <w:proofErr w:type="spellEnd"/>
+      <w:r>
+        <w:rPr>
+          <w:rFonts w:ascii="Times New Roman" w:hAnsi="Times New Roman" w:cs="Times New Roman"/>
+          <w:sz w:val="28"/>
+          <w:szCs w:val="28"/>
+        </w:rPr>
+        <w:t xml:space="preserve"> </w:t>
+      </w:r>
+      <w:proofErr w:type="spellStart"/>
+      <w:r>
+        <w:rPr>
+          <w:rFonts w:ascii="Times New Roman" w:hAnsi="Times New Roman" w:cs="Times New Roman"/>
+          <w:sz w:val="28"/>
+          <w:szCs w:val="28"/>
+        </w:rPr>
+        <w:t>Мерабиевна</w:t>
+      </w:r>
+      <w:proofErr w:type="spellEnd"/>
     </w:p>
     <w:p/>
     <w:p/>
@@ -1696,7 +1734,7 @@
                 <w:sz w:val="32"/>
                 <w:szCs w:val="32"/>
               </w:rPr>
-              <w:t>Счётчик цикла</w:t>
+              <w:t>Количество элементов массива</w:t>
             </w:r>
           </w:p>
         </w:tc>
@@ -1903,7 +1941,17 @@
                 <w:sz w:val="32"/>
                 <w:szCs w:val="32"/>
               </w:rPr>
-              <w:t>Результат</w:t>
+              <w:t>Результа</w:t>
+            </w:r>
+            <w:bookmarkStart w:id="3" w:name="_GoBack"/>
+            <w:bookmarkEnd w:id="3"/>
+            <w:r>
+              <w:rPr>
+                <w:rFonts w:ascii="Cambria" w:hAnsi="Cambria"/>
+                <w:sz w:val="32"/>
+                <w:szCs w:val="32"/>
+              </w:rPr>
+              <w:t>т</w:t>
             </w:r>
           </w:p>
         </w:tc>
@@ -5359,6 +5407,7 @@
               </w:rPr>
               <w:t xml:space="preserve"> </w:t>
             </w:r>
+            <w:proofErr w:type="gramStart"/>
             <w:r>
               <w:rPr>
                 <w:rFonts w:ascii="Cambria" w:hAnsi="Cambria"/>
@@ -5382,7 +5431,16 @@
                 <w:sz w:val="32"/>
                 <w:szCs w:val="32"/>
               </w:rPr>
-              <w:t>!=</w:t>
+              <w:t>!</w:t>
+            </w:r>
+            <w:proofErr w:type="gramEnd"/>
+            <w:r>
+              <w:rPr>
+                <w:rFonts w:ascii="Cambria" w:hAnsi="Cambria"/>
+                <w:sz w:val="32"/>
+                <w:szCs w:val="32"/>
+              </w:rPr>
+              <w:t>=</w:t>
             </w:r>
             <w:r>
               <w:rPr>
@@ -6811,7 +6869,7 @@
           <w:szCs w:val="40"/>
         </w:rPr>
       </w:pPr>
-      <w:bookmarkStart w:id="3" w:name="_Toc158843577"/>
+      <w:bookmarkStart w:id="4" w:name="_Toc158843577"/>
       <w:r>
         <w:rPr>
           <w:rFonts w:ascii="Cambria" w:hAnsi="Cambria" w:cs="Cambria"/>
@@ -6821,7 +6879,7 @@
         </w:rPr>
         <w:t>ОП и ОДЗ исходных данных и результата</w:t>
       </w:r>
-      <w:bookmarkEnd w:id="3"/>
+      <w:bookmarkEnd w:id="4"/>
     </w:p>
     <w:p/>
     <w:p>
@@ -6979,6 +7037,7 @@
         </w:rPr>
         <w:t xml:space="preserve">-разрядные </w:t>
       </w:r>
+      <w:proofErr w:type="spellStart"/>
       <w:r>
         <w:rPr>
           <w:rFonts w:ascii="Cambria" w:eastAsiaTheme="minorEastAsia" w:hAnsi="Cambria"/>
@@ -6993,7 +7052,16 @@
           <w:sz w:val="32"/>
           <w:szCs w:val="32"/>
         </w:rPr>
-        <w:t>знаковые числа</w:t>
+        <w:t>знаковые</w:t>
+      </w:r>
+      <w:proofErr w:type="spellEnd"/>
+      <w:r>
+        <w:rPr>
+          <w:rFonts w:ascii="Cambria" w:eastAsiaTheme="minorEastAsia" w:hAnsi="Cambria"/>
+          <w:sz w:val="32"/>
+          <w:szCs w:val="32"/>
+        </w:rPr>
+        <w:t xml:space="preserve"> числа</w:t>
       </w:r>
     </w:p>
     <w:p>
@@ -7034,6 +7102,7 @@
         </w:rPr>
         <w:t xml:space="preserve">-разрядные </w:t>
       </w:r>
+      <w:proofErr w:type="spellStart"/>
       <w:r>
         <w:rPr>
           <w:rFonts w:ascii="Cambria" w:eastAsiaTheme="minorEastAsia" w:hAnsi="Cambria"/>
@@ -7048,7 +7117,16 @@
           <w:sz w:val="32"/>
           <w:szCs w:val="32"/>
         </w:rPr>
-        <w:t>знаковые числа</w:t>
+        <w:t>знаковые</w:t>
+      </w:r>
+      <w:proofErr w:type="spellEnd"/>
+      <w:r>
+        <w:rPr>
+          <w:rFonts w:ascii="Cambria" w:eastAsiaTheme="minorEastAsia" w:hAnsi="Cambria"/>
+          <w:sz w:val="32"/>
+          <w:szCs w:val="32"/>
+        </w:rPr>
+        <w:t xml:space="preserve"> числа</w:t>
       </w:r>
     </w:p>
     <w:p>
@@ -7089,6 +7167,7 @@
         </w:rPr>
         <w:t xml:space="preserve">-разрядные </w:t>
       </w:r>
+      <w:proofErr w:type="spellStart"/>
       <w:r>
         <w:rPr>
           <w:rFonts w:ascii="Cambria" w:eastAsiaTheme="minorEastAsia" w:hAnsi="Cambria"/>
@@ -7103,7 +7182,16 @@
           <w:sz w:val="32"/>
           <w:szCs w:val="32"/>
         </w:rPr>
-        <w:t>знаковые числа</w:t>
+        <w:t>знаковые</w:t>
+      </w:r>
+      <w:proofErr w:type="spellEnd"/>
+      <w:r>
+        <w:rPr>
+          <w:rFonts w:ascii="Cambria" w:eastAsiaTheme="minorEastAsia" w:hAnsi="Cambria"/>
+          <w:sz w:val="32"/>
+          <w:szCs w:val="32"/>
+        </w:rPr>
+        <w:t xml:space="preserve"> числа</w:t>
       </w:r>
     </w:p>
     <w:p>
@@ -7399,15 +7487,7 @@
                                 <w:sz w:val="28"/>
                                 <w:szCs w:val="28"/>
                               </w:rPr>
-                              <m:t>0;48E</m:t>
-                            </m:r>
-                            <m:r>
-                              <w:rPr>
-                                <w:rFonts w:ascii="Cambria Math" w:eastAsiaTheme="minorEastAsia" w:hAnsi="Cambria Math"/>
-                                <w:sz w:val="28"/>
-                                <w:szCs w:val="28"/>
-                              </w:rPr>
-                              <m:t>-N</m:t>
+                              <m:t>0;48E-N</m:t>
                             </m:r>
                           </m:e>
                         </m:d>
@@ -7525,17 +7605,7 @@
                             <w:sz w:val="28"/>
                             <w:szCs w:val="28"/>
                           </w:rPr>
-                          <m:t>A∈[4A6;7FF</m:t>
-                        </m:r>
-                        <w:bookmarkStart w:id="4" w:name="_GoBack"/>
-                        <w:bookmarkEnd w:id="4"/>
-                        <m:r>
-                          <w:rPr>
-                            <w:rFonts w:ascii="Cambria Math" w:eastAsiaTheme="minorEastAsia" w:hAnsi="Cambria Math"/>
-                            <w:sz w:val="28"/>
-                            <w:szCs w:val="28"/>
-                          </w:rPr>
-                          <m:t>]</m:t>
+                          <m:t>A∈[4A6;7FF]</m:t>
                         </m:r>
                       </m:e>
                       <m:e>
@@ -7585,15 +7655,7 @@
                             <w:sz w:val="28"/>
                             <w:szCs w:val="28"/>
                           </w:rPr>
-                          <m:t>-1</m:t>
-                        </m:r>
-                        <m:r>
-                          <w:rPr>
-                            <w:rFonts w:ascii="Cambria Math" w:eastAsiaTheme="minorEastAsia" w:hAnsi="Cambria Math"/>
-                            <w:sz w:val="28"/>
-                            <w:szCs w:val="28"/>
-                          </w:rPr>
-                          <m:t>]</m:t>
+                          <m:t>-1]</m:t>
                         </m:r>
                       </m:e>
                     </m:eqArr>
@@ -8190,6 +8252,7 @@
                 <w:szCs w:val="32"/>
                 <w:lang w:val="en-US"/>
               </w:rPr>
+              <w:lastRenderedPageBreak/>
               <w:t>xxx</w:t>
             </w:r>
           </w:p>
@@ -8208,6 +8271,7 @@
                 <w:lang w:val="en-US"/>
               </w:rPr>
             </w:pPr>
+            <w:proofErr w:type="spellStart"/>
             <w:r>
               <w:rPr>
                 <w:rFonts w:ascii="Cambria" w:hAnsi="Cambria"/>
@@ -8217,6 +8281,7 @@
               </w:rPr>
               <w:t>xxxx</w:t>
             </w:r>
+            <w:proofErr w:type="spellEnd"/>
           </w:p>
         </w:tc>
         <w:tc>
@@ -8258,6 +8323,7 @@
                 <w:lang w:val="en-US"/>
               </w:rPr>
             </w:pPr>
+            <w:proofErr w:type="spellStart"/>
             <w:r>
               <w:rPr>
                 <w:rFonts w:ascii="Cambria" w:hAnsi="Cambria"/>
@@ -8267,6 +8333,7 @@
               </w:rPr>
               <w:t>xxxx</w:t>
             </w:r>
+            <w:proofErr w:type="spellEnd"/>
           </w:p>
         </w:tc>
         <w:tc>
@@ -8308,6 +8375,7 @@
                 <w:lang w:val="en-US"/>
               </w:rPr>
             </w:pPr>
+            <w:proofErr w:type="spellStart"/>
             <w:r>
               <w:rPr>
                 <w:rFonts w:ascii="Cambria" w:hAnsi="Cambria"/>
@@ -8317,6 +8385,7 @@
               </w:rPr>
               <w:t>xxxx</w:t>
             </w:r>
+            <w:proofErr w:type="spellEnd"/>
           </w:p>
         </w:tc>
         <w:tc>
@@ -8358,6 +8427,7 @@
                 <w:lang w:val="en-US"/>
               </w:rPr>
             </w:pPr>
+            <w:proofErr w:type="spellStart"/>
             <w:r>
               <w:rPr>
                 <w:rFonts w:ascii="Cambria" w:hAnsi="Cambria"/>
@@ -8367,6 +8437,7 @@
               </w:rPr>
               <w:t>xxxx</w:t>
             </w:r>
+            <w:proofErr w:type="spellEnd"/>
           </w:p>
         </w:tc>
         <w:tc>
@@ -8383,6 +8454,7 @@
                 <w:lang w:val="en-US"/>
               </w:rPr>
             </w:pPr>
+            <w:proofErr w:type="spellStart"/>
             <w:r>
               <w:rPr>
                 <w:rFonts w:ascii="Cambria" w:hAnsi="Cambria"/>
@@ -8392,6 +8464,7 @@
               </w:rPr>
               <w:t>xxxx</w:t>
             </w:r>
+            <w:proofErr w:type="spellEnd"/>
           </w:p>
         </w:tc>
         <w:tc>
@@ -8408,6 +8481,7 @@
                 <w:lang w:val="en-US"/>
               </w:rPr>
             </w:pPr>
+            <w:proofErr w:type="spellStart"/>
             <w:r>
               <w:rPr>
                 <w:rFonts w:ascii="Cambria" w:hAnsi="Cambria"/>
@@ -8417,6 +8491,7 @@
               </w:rPr>
               <w:t>xxxx</w:t>
             </w:r>
+            <w:proofErr w:type="spellEnd"/>
           </w:p>
         </w:tc>
         <w:tc>
@@ -8458,6 +8533,7 @@
                 <w:lang w:val="en-US"/>
               </w:rPr>
             </w:pPr>
+            <w:proofErr w:type="spellStart"/>
             <w:r>
               <w:rPr>
                 <w:rFonts w:ascii="Cambria" w:hAnsi="Cambria"/>
@@ -8467,6 +8543,7 @@
               </w:rPr>
               <w:t>xxxx</w:t>
             </w:r>
+            <w:proofErr w:type="spellEnd"/>
           </w:p>
         </w:tc>
       </w:tr>
@@ -17818,6 +17895,7 @@
                 <w:sz w:val="32"/>
                 <w:szCs w:val="32"/>
               </w:rPr>
+              <w:lastRenderedPageBreak/>
               <w:t>4</w:t>
             </w:r>
             <w:r>
@@ -23208,23 +23286,7 @@
           <w:sz w:val="32"/>
           <w:szCs w:val="32"/>
         </w:rPr>
-        <w:t xml:space="preserve">Познакомился с </w:t>
-      </w:r>
-      <w:r>
-        <w:rPr>
-          <w:rFonts w:ascii="Cambria" w:hAnsi="Cambria"/>
-          <w:sz w:val="32"/>
-          <w:szCs w:val="32"/>
-        </w:rPr>
-        <w:t xml:space="preserve">режимами адресации </w:t>
-      </w:r>
-      <w:r>
-        <w:rPr>
-          <w:rFonts w:ascii="Cambria" w:hAnsi="Cambria"/>
-          <w:sz w:val="32"/>
-          <w:szCs w:val="32"/>
-        </w:rPr>
-        <w:t>в БЭВМ</w:t>
+        <w:t>Познакомился с режимами адресации в БЭВМ</w:t>
       </w:r>
     </w:p>
     <w:p>
@@ -23245,23 +23307,7 @@
           <w:sz w:val="32"/>
           <w:szCs w:val="32"/>
         </w:rPr>
-        <w:t xml:space="preserve">- Познакомился с </w:t>
-      </w:r>
-      <w:r>
-        <w:rPr>
-          <w:rFonts w:ascii="Cambria" w:hAnsi="Cambria"/>
-          <w:sz w:val="32"/>
-          <w:szCs w:val="32"/>
-        </w:rPr>
-        <w:t>процессом сравнения чисел</w:t>
-      </w:r>
-      <w:r>
-        <w:rPr>
-          <w:rFonts w:ascii="Cambria" w:hAnsi="Cambria"/>
-          <w:sz w:val="32"/>
-          <w:szCs w:val="32"/>
-        </w:rPr>
-        <w:t xml:space="preserve"> в БЭВМ</w:t>
+        <w:t>- Познакомился с процессом сравнения чисел в БЭВМ</w:t>
       </w:r>
     </w:p>
     <w:sectPr>
@@ -23361,7 +23407,7 @@
             <w:sz w:val="28"/>
             <w:szCs w:val="28"/>
           </w:rPr>
-          <w:t>6</w:t>
+          <w:t>8</w:t>
         </w:r>
         <w:r>
           <w:rPr>
@@ -25770,7 +25816,7 @@
 </file>
 
 <file path=customXml/itemProps1.xml><?xml version="1.0" encoding="utf-8"?>
-<ds:datastoreItem xmlns:ds="http://schemas.openxmlformats.org/officeDocument/2006/customXml" ds:itemID="{ACBEAD96-077A-408F-93B0-A2E2DD8AFD63}">
+<ds:datastoreItem xmlns:ds="http://schemas.openxmlformats.org/officeDocument/2006/customXml" ds:itemID="{23629E3E-4E73-4411-8E1B-D589B45F205C}">
   <ds:schemaRefs>
     <ds:schemaRef ds:uri="http://schemas.openxmlformats.org/officeDocument/2006/bibliography"/>
   </ds:schemaRefs>

</xml_diff>

<commit_message>
:pencil2: fix issue in opd lab3 report
</commit_message>
<xml_diff>
--- a/CS Basics (Основы проф. деятельности)/2 sem/Lab3/Поленов ЛР3 ОПД отчёт.docx
+++ b/CS Basics (Основы проф. деятельности)/2 sem/Lab3/Поленов ЛР3 ОПД отчёт.docx
@@ -6882,8 +6882,6 @@
         </w:rPr>
         <w:t>акси</w:t>
       </w:r>
-      <w:bookmarkStart w:id="3" w:name="_GoBack"/>
-      <w:bookmarkEnd w:id="3"/>
       <w:r>
         <w:rPr>
           <w:rFonts w:ascii="Cambria" w:hAnsi="Cambria"/>
@@ -6928,7 +6926,7 @@
           <w:szCs w:val="40"/>
         </w:rPr>
       </w:pPr>
-      <w:bookmarkStart w:id="4" w:name="_Toc159367234"/>
+      <w:bookmarkStart w:id="3" w:name="_Toc159367234"/>
       <w:r>
         <w:rPr>
           <w:rFonts w:ascii="Cambria" w:hAnsi="Cambria" w:cs="Cambria"/>
@@ -6938,7 +6936,7 @@
         </w:rPr>
         <w:t>ОП и ОДЗ исходных данных и результата</w:t>
       </w:r>
-      <w:bookmarkEnd w:id="4"/>
+      <w:bookmarkEnd w:id="3"/>
     </w:p>
     <w:p/>
     <w:p>
@@ -7922,7 +7920,7 @@
           <w:szCs w:val="40"/>
         </w:rPr>
       </w:pPr>
-      <w:bookmarkStart w:id="5" w:name="_Toc159367235"/>
+      <w:bookmarkStart w:id="4" w:name="_Toc159367235"/>
       <w:r>
         <w:rPr>
           <w:rFonts w:ascii="Cambria" w:hAnsi="Cambria" w:cs="Cambria"/>
@@ -7933,7 +7931,7 @@
         <w:lastRenderedPageBreak/>
         <w:t>Трассировка программы</w:t>
       </w:r>
-      <w:bookmarkEnd w:id="5"/>
+      <w:bookmarkEnd w:id="4"/>
     </w:p>
     <w:p/>
     <w:p>
@@ -8728,7 +8726,7 @@
                 <w:szCs w:val="32"/>
                 <w:lang w:val="en-US"/>
               </w:rPr>
-              <w:t>04A6</w:t>
+              <w:t>0480</w:t>
             </w:r>
           </w:p>
         </w:tc>
@@ -12452,6 +12450,15 @@
                 <w:szCs w:val="32"/>
                 <w:lang w:val="en-US"/>
               </w:rPr>
+              <w:t>0</w:t>
+            </w:r>
+            <w:r>
+              <w:rPr>
+                <w:rFonts w:ascii="Cambria" w:hAnsi="Cambria"/>
+                <w:sz w:val="32"/>
+                <w:szCs w:val="32"/>
+                <w:lang w:val="en-US"/>
+              </w:rPr>
               <w:t>480</w:t>
             </w:r>
           </w:p>
@@ -12474,13 +12481,15 @@
                 <w:rFonts w:ascii="Cambria" w:hAnsi="Cambria"/>
                 <w:sz w:val="32"/>
                 <w:szCs w:val="32"/>
-              </w:rPr>
-            </w:pPr>
-            <w:r>
-              <w:rPr>
-                <w:rFonts w:ascii="Cambria" w:hAnsi="Cambria"/>
-                <w:sz w:val="32"/>
-                <w:szCs w:val="32"/>
+                <w:lang w:val="en-US"/>
+              </w:rPr>
+            </w:pPr>
+            <w:r>
+              <w:rPr>
+                <w:rFonts w:ascii="Cambria" w:hAnsi="Cambria"/>
+                <w:sz w:val="32"/>
+                <w:szCs w:val="32"/>
+                <w:lang w:val="en-US"/>
               </w:rPr>
               <w:t>49A</w:t>
             </w:r>
@@ -12499,13 +12508,15 @@
                 <w:rFonts w:ascii="Cambria" w:hAnsi="Cambria"/>
                 <w:sz w:val="32"/>
                 <w:szCs w:val="32"/>
-              </w:rPr>
-            </w:pPr>
-            <w:r>
-              <w:rPr>
-                <w:rFonts w:ascii="Cambria" w:hAnsi="Cambria"/>
-                <w:sz w:val="32"/>
-                <w:szCs w:val="32"/>
+                <w:lang w:val="en-US"/>
+              </w:rPr>
+            </w:pPr>
+            <w:r>
+              <w:rPr>
+                <w:rFonts w:ascii="Cambria" w:hAnsi="Cambria"/>
+                <w:sz w:val="32"/>
+                <w:szCs w:val="32"/>
+                <w:lang w:val="en-US"/>
               </w:rPr>
               <w:t>AAF4</w:t>
             </w:r>
@@ -12524,13 +12535,15 @@
                 <w:rFonts w:ascii="Cambria" w:hAnsi="Cambria"/>
                 <w:sz w:val="32"/>
                 <w:szCs w:val="32"/>
-              </w:rPr>
-            </w:pPr>
-            <w:r>
-              <w:rPr>
-                <w:rFonts w:ascii="Cambria" w:hAnsi="Cambria"/>
-                <w:sz w:val="32"/>
-                <w:szCs w:val="32"/>
+                <w:lang w:val="en-US"/>
+              </w:rPr>
+            </w:pPr>
+            <w:r>
+              <w:rPr>
+                <w:rFonts w:ascii="Cambria" w:hAnsi="Cambria"/>
+                <w:sz w:val="32"/>
+                <w:szCs w:val="32"/>
+                <w:lang w:val="en-US"/>
               </w:rPr>
               <w:t>49B</w:t>
             </w:r>
@@ -12549,13 +12562,15 @@
                 <w:rFonts w:ascii="Cambria" w:hAnsi="Cambria"/>
                 <w:sz w:val="32"/>
                 <w:szCs w:val="32"/>
-              </w:rPr>
-            </w:pPr>
-            <w:r>
-              <w:rPr>
-                <w:rFonts w:ascii="Cambria" w:hAnsi="Cambria"/>
-                <w:sz w:val="32"/>
-                <w:szCs w:val="32"/>
+                <w:lang w:val="en-US"/>
+              </w:rPr>
+            </w:pPr>
+            <w:r>
+              <w:rPr>
+                <w:rFonts w:ascii="Cambria" w:hAnsi="Cambria"/>
+                <w:sz w:val="32"/>
+                <w:szCs w:val="32"/>
+                <w:lang w:val="en-US"/>
               </w:rPr>
               <w:t>AAF4</w:t>
             </w:r>
@@ -12574,13 +12589,15 @@
                 <w:rFonts w:ascii="Cambria" w:hAnsi="Cambria"/>
                 <w:sz w:val="32"/>
                 <w:szCs w:val="32"/>
-              </w:rPr>
-            </w:pPr>
-            <w:r>
-              <w:rPr>
-                <w:rFonts w:ascii="Cambria" w:hAnsi="Cambria"/>
-                <w:sz w:val="32"/>
-                <w:szCs w:val="32"/>
+                <w:lang w:val="en-US"/>
+              </w:rPr>
+            </w:pPr>
+            <w:r>
+              <w:rPr>
+                <w:rFonts w:ascii="Cambria" w:hAnsi="Cambria"/>
+                <w:sz w:val="32"/>
+                <w:szCs w:val="32"/>
+                <w:lang w:val="en-US"/>
               </w:rPr>
               <w:t>480</w:t>
             </w:r>
@@ -12599,15 +12616,17 @@
                 <w:rFonts w:ascii="Cambria" w:hAnsi="Cambria"/>
                 <w:sz w:val="32"/>
                 <w:szCs w:val="32"/>
-              </w:rPr>
-            </w:pPr>
-            <w:r>
-              <w:rPr>
-                <w:rFonts w:ascii="Cambria" w:hAnsi="Cambria"/>
-                <w:sz w:val="32"/>
-                <w:szCs w:val="32"/>
-              </w:rPr>
-              <w:t>00EF</w:t>
+                <w:lang w:val="en-US"/>
+              </w:rPr>
+            </w:pPr>
+            <w:r>
+              <w:rPr>
+                <w:rFonts w:ascii="Cambria" w:hAnsi="Cambria"/>
+                <w:sz w:val="32"/>
+                <w:szCs w:val="32"/>
+                <w:lang w:val="en-US"/>
+              </w:rPr>
+              <w:t>FFEF</w:t>
             </w:r>
           </w:p>
         </w:tc>
@@ -12624,23 +12643,17 @@
                 <w:rFonts w:ascii="Cambria" w:hAnsi="Cambria"/>
                 <w:sz w:val="32"/>
                 <w:szCs w:val="32"/>
-              </w:rPr>
-            </w:pPr>
-            <w:r>
-              <w:rPr>
-                <w:rFonts w:ascii="Cambria" w:hAnsi="Cambria"/>
-                <w:sz w:val="32"/>
-                <w:szCs w:val="32"/>
-              </w:rPr>
-              <w:t>0</w:t>
-            </w:r>
-            <w:r>
-              <w:rPr>
-                <w:rFonts w:ascii="Cambria" w:hAnsi="Cambria"/>
-                <w:sz w:val="32"/>
-                <w:szCs w:val="32"/>
-              </w:rPr>
-              <w:t>00</w:t>
+                <w:lang w:val="en-US"/>
+              </w:rPr>
+            </w:pPr>
+            <w:r>
+              <w:rPr>
+                <w:rFonts w:ascii="Cambria" w:hAnsi="Cambria"/>
+                <w:sz w:val="32"/>
+                <w:szCs w:val="32"/>
+                <w:lang w:val="en-US"/>
+              </w:rPr>
+              <w:t>000</w:t>
             </w:r>
           </w:p>
         </w:tc>
@@ -12657,13 +12670,15 @@
                 <w:rFonts w:ascii="Cambria" w:hAnsi="Cambria"/>
                 <w:sz w:val="32"/>
                 <w:szCs w:val="32"/>
-              </w:rPr>
-            </w:pPr>
-            <w:r>
-              <w:rPr>
-                <w:rFonts w:ascii="Cambria" w:hAnsi="Cambria"/>
-                <w:sz w:val="32"/>
-                <w:szCs w:val="32"/>
+                <w:lang w:val="en-US"/>
+              </w:rPr>
+            </w:pPr>
+            <w:r>
+              <w:rPr>
+                <w:rFonts w:ascii="Cambria" w:hAnsi="Cambria"/>
+                <w:sz w:val="32"/>
+                <w:szCs w:val="32"/>
+                <w:lang w:val="en-US"/>
               </w:rPr>
               <w:t>FFF4</w:t>
             </w:r>
@@ -12682,15 +12697,17 @@
                 <w:rFonts w:ascii="Cambria" w:hAnsi="Cambria"/>
                 <w:sz w:val="32"/>
                 <w:szCs w:val="32"/>
-              </w:rPr>
-            </w:pPr>
-            <w:r>
-              <w:rPr>
-                <w:rFonts w:ascii="Cambria" w:hAnsi="Cambria"/>
-                <w:sz w:val="32"/>
-                <w:szCs w:val="32"/>
-              </w:rPr>
-              <w:t>00EF</w:t>
+                <w:lang w:val="en-US"/>
+              </w:rPr>
+            </w:pPr>
+            <w:r>
+              <w:rPr>
+                <w:rFonts w:ascii="Cambria" w:hAnsi="Cambria"/>
+                <w:sz w:val="32"/>
+                <w:szCs w:val="32"/>
+                <w:lang w:val="en-US"/>
+              </w:rPr>
+              <w:t>FFEF</w:t>
             </w:r>
           </w:p>
         </w:tc>
@@ -12707,15 +12724,17 @@
                 <w:rFonts w:ascii="Cambria" w:hAnsi="Cambria"/>
                 <w:sz w:val="32"/>
                 <w:szCs w:val="32"/>
-              </w:rPr>
-            </w:pPr>
-            <w:r>
-              <w:rPr>
-                <w:rFonts w:ascii="Cambria" w:hAnsi="Cambria"/>
-                <w:sz w:val="32"/>
-                <w:szCs w:val="32"/>
-              </w:rPr>
-              <w:t>0000</w:t>
+                <w:lang w:val="en-US"/>
+              </w:rPr>
+            </w:pPr>
+            <w:r>
+              <w:rPr>
+                <w:rFonts w:ascii="Cambria" w:hAnsi="Cambria"/>
+                <w:sz w:val="32"/>
+                <w:szCs w:val="32"/>
+                <w:lang w:val="en-US"/>
+              </w:rPr>
+              <w:t>1000</w:t>
             </w:r>
           </w:p>
         </w:tc>
@@ -12732,13 +12751,15 @@
                 <w:rFonts w:ascii="Cambria" w:hAnsi="Cambria"/>
                 <w:sz w:val="32"/>
                 <w:szCs w:val="32"/>
-              </w:rPr>
-            </w:pPr>
-            <w:r>
-              <w:rPr>
-                <w:rFonts w:ascii="Cambria" w:hAnsi="Cambria"/>
-                <w:sz w:val="32"/>
-                <w:szCs w:val="32"/>
+                <w:lang w:val="en-US"/>
+              </w:rPr>
+            </w:pPr>
+            <w:r>
+              <w:rPr>
+                <w:rFonts w:ascii="Cambria" w:hAnsi="Cambria"/>
+                <w:sz w:val="32"/>
+                <w:szCs w:val="32"/>
+                <w:lang w:val="en-US"/>
               </w:rPr>
               <w:t>48F</w:t>
             </w:r>
@@ -12757,13 +12778,24 @@
                 <w:rFonts w:ascii="Cambria" w:hAnsi="Cambria"/>
                 <w:sz w:val="32"/>
                 <w:szCs w:val="32"/>
-              </w:rPr>
-            </w:pPr>
-            <w:r>
-              <w:rPr>
-                <w:rFonts w:ascii="Cambria" w:hAnsi="Cambria"/>
-                <w:sz w:val="32"/>
-                <w:szCs w:val="32"/>
+                <w:lang w:val="en-US"/>
+              </w:rPr>
+            </w:pPr>
+            <w:r>
+              <w:rPr>
+                <w:rFonts w:ascii="Cambria" w:hAnsi="Cambria"/>
+                <w:sz w:val="32"/>
+                <w:szCs w:val="32"/>
+                <w:lang w:val="en-US"/>
+              </w:rPr>
+              <w:t>0</w:t>
+            </w:r>
+            <w:r>
+              <w:rPr>
+                <w:rFonts w:ascii="Cambria" w:hAnsi="Cambria"/>
+                <w:sz w:val="32"/>
+                <w:szCs w:val="32"/>
+                <w:lang w:val="en-US"/>
               </w:rPr>
               <w:t>481</w:t>
             </w:r>
@@ -12820,6 +12852,7 @@
                 <w:rFonts w:ascii="Cambria" w:hAnsi="Cambria"/>
                 <w:sz w:val="32"/>
                 <w:szCs w:val="32"/>
+                <w:lang w:val="en-US"/>
               </w:rPr>
               <w:t>0</w:t>
             </w:r>
@@ -12880,6 +12913,7 @@
                 <w:rFonts w:ascii="Cambria" w:hAnsi="Cambria"/>
                 <w:sz w:val="32"/>
                 <w:szCs w:val="32"/>
+                <w:lang w:val="en-US"/>
               </w:rPr>
               <w:t>0</w:t>
             </w:r>
@@ -12940,6 +12974,7 @@
                 <w:rFonts w:ascii="Cambria" w:hAnsi="Cambria"/>
                 <w:sz w:val="32"/>
                 <w:szCs w:val="32"/>
+                <w:lang w:val="en-US"/>
               </w:rPr>
               <w:t>0</w:t>
             </w:r>
@@ -13026,17 +13061,9 @@
                 <w:rFonts w:ascii="Cambria" w:hAnsi="Cambria"/>
                 <w:sz w:val="32"/>
                 <w:szCs w:val="32"/>
-              </w:rPr>
-              <w:t>00</w:t>
-            </w:r>
-            <w:r>
-              <w:rPr>
-                <w:rFonts w:ascii="Cambria" w:hAnsi="Cambria"/>
-                <w:sz w:val="32"/>
-                <w:szCs w:val="32"/>
-                <w:lang w:val="en-US"/>
-              </w:rPr>
-              <w:t>77</w:t>
+                <w:lang w:val="en-US"/>
+              </w:rPr>
+              <w:t>7FF7</w:t>
             </w:r>
           </w:p>
         </w:tc>
@@ -13060,6 +13087,7 @@
                 <w:rFonts w:ascii="Cambria" w:hAnsi="Cambria"/>
                 <w:sz w:val="32"/>
                 <w:szCs w:val="32"/>
+                <w:lang w:val="en-US"/>
               </w:rPr>
               <w:t>00</w:t>
             </w:r>
@@ -13175,6 +13203,7 @@
                 <w:rFonts w:ascii="Cambria" w:hAnsi="Cambria"/>
                 <w:sz w:val="32"/>
                 <w:szCs w:val="32"/>
+                <w:lang w:val="en-US"/>
               </w:rPr>
               <w:t>0</w:t>
             </w:r>
@@ -13235,6 +13264,7 @@
                 <w:rFonts w:ascii="Cambria" w:hAnsi="Cambria"/>
                 <w:sz w:val="32"/>
                 <w:szCs w:val="32"/>
+                <w:lang w:val="en-US"/>
               </w:rPr>
               <w:t>0</w:t>
             </w:r>
@@ -13295,6 +13325,7 @@
                 <w:rFonts w:ascii="Cambria" w:hAnsi="Cambria"/>
                 <w:sz w:val="32"/>
                 <w:szCs w:val="32"/>
+                <w:lang w:val="en-US"/>
               </w:rPr>
               <w:t>0</w:t>
             </w:r>
@@ -13381,17 +13412,9 @@
                 <w:rFonts w:ascii="Cambria" w:hAnsi="Cambria"/>
                 <w:sz w:val="32"/>
                 <w:szCs w:val="32"/>
-              </w:rPr>
-              <w:t>00</w:t>
-            </w:r>
-            <w:r>
-              <w:rPr>
-                <w:rFonts w:ascii="Cambria" w:hAnsi="Cambria"/>
-                <w:sz w:val="32"/>
-                <w:szCs w:val="32"/>
-                <w:lang w:val="en-US"/>
-              </w:rPr>
-              <w:t>77</w:t>
+                <w:lang w:val="en-US"/>
+              </w:rPr>
+              <w:t>7FF7</w:t>
             </w:r>
           </w:p>
         </w:tc>
@@ -13415,6 +13438,7 @@
                 <w:rFonts w:ascii="Cambria" w:hAnsi="Cambria"/>
                 <w:sz w:val="32"/>
                 <w:szCs w:val="32"/>
+                <w:lang w:val="en-US"/>
               </w:rPr>
               <w:t>00</w:t>
             </w:r>
@@ -13712,17 +13736,9 @@
                 <w:rFonts w:ascii="Cambria" w:hAnsi="Cambria"/>
                 <w:sz w:val="32"/>
                 <w:szCs w:val="32"/>
-              </w:rPr>
-              <w:t>00</w:t>
-            </w:r>
-            <w:r>
-              <w:rPr>
-                <w:rFonts w:ascii="Cambria" w:hAnsi="Cambria"/>
-                <w:sz w:val="32"/>
-                <w:szCs w:val="32"/>
-                <w:lang w:val="en-US"/>
-              </w:rPr>
-              <w:t>77</w:t>
+                <w:lang w:val="en-US"/>
+              </w:rPr>
+              <w:t>7FF7</w:t>
             </w:r>
           </w:p>
         </w:tc>
@@ -13746,6 +13762,7 @@
                 <w:rFonts w:ascii="Cambria" w:hAnsi="Cambria"/>
                 <w:sz w:val="32"/>
                 <w:szCs w:val="32"/>
+                <w:lang w:val="en-US"/>
               </w:rPr>
               <w:t>00</w:t>
             </w:r>
@@ -13861,6 +13878,7 @@
                 <w:rFonts w:ascii="Cambria" w:hAnsi="Cambria"/>
                 <w:sz w:val="32"/>
                 <w:szCs w:val="32"/>
+                <w:lang w:val="en-US"/>
               </w:rPr>
               <w:t>0</w:t>
             </w:r>
@@ -13921,6 +13939,7 @@
                 <w:rFonts w:ascii="Cambria" w:hAnsi="Cambria"/>
                 <w:sz w:val="32"/>
                 <w:szCs w:val="32"/>
+                <w:lang w:val="en-US"/>
               </w:rPr>
               <w:t>0</w:t>
             </w:r>
@@ -13981,6 +14000,7 @@
                 <w:rFonts w:ascii="Cambria" w:hAnsi="Cambria"/>
                 <w:sz w:val="32"/>
                 <w:szCs w:val="32"/>
+                <w:lang w:val="en-US"/>
               </w:rPr>
               <w:t>0</w:t>
             </w:r>
@@ -14067,17 +14087,9 @@
                 <w:rFonts w:ascii="Cambria" w:hAnsi="Cambria"/>
                 <w:sz w:val="32"/>
                 <w:szCs w:val="32"/>
-              </w:rPr>
-              <w:t>00</w:t>
-            </w:r>
-            <w:r>
-              <w:rPr>
-                <w:rFonts w:ascii="Cambria" w:hAnsi="Cambria"/>
-                <w:sz w:val="32"/>
-                <w:szCs w:val="32"/>
-                <w:lang w:val="en-US"/>
-              </w:rPr>
-              <w:t>77</w:t>
+                <w:lang w:val="en-US"/>
+              </w:rPr>
+              <w:t>7FF7</w:t>
             </w:r>
           </w:p>
         </w:tc>
@@ -14101,6 +14113,7 @@
                 <w:rFonts w:ascii="Cambria" w:hAnsi="Cambria"/>
                 <w:sz w:val="32"/>
                 <w:szCs w:val="32"/>
+                <w:lang w:val="en-US"/>
               </w:rPr>
               <w:t>00</w:t>
             </w:r>
@@ -14216,6 +14229,7 @@
                 <w:rFonts w:ascii="Cambria" w:hAnsi="Cambria"/>
                 <w:sz w:val="32"/>
                 <w:szCs w:val="32"/>
+                <w:lang w:val="en-US"/>
               </w:rPr>
               <w:t>0</w:t>
             </w:r>
@@ -14276,6 +14290,7 @@
                 <w:rFonts w:ascii="Cambria" w:hAnsi="Cambria"/>
                 <w:sz w:val="32"/>
                 <w:szCs w:val="32"/>
+                <w:lang w:val="en-US"/>
               </w:rPr>
               <w:t>0</w:t>
             </w:r>
@@ -14336,6 +14351,7 @@
                 <w:rFonts w:ascii="Cambria" w:hAnsi="Cambria"/>
                 <w:sz w:val="32"/>
                 <w:szCs w:val="32"/>
+                <w:lang w:val="en-US"/>
               </w:rPr>
               <w:t>0</w:t>
             </w:r>
@@ -14424,7 +14440,7 @@
                 <w:szCs w:val="32"/>
                 <w:lang w:val="en-US"/>
               </w:rPr>
-              <w:t>00EF</w:t>
+              <w:t>FFEF</w:t>
             </w:r>
           </w:p>
         </w:tc>
@@ -14448,17 +14464,9 @@
                 <w:rFonts w:ascii="Cambria" w:hAnsi="Cambria"/>
                 <w:sz w:val="32"/>
                 <w:szCs w:val="32"/>
-              </w:rPr>
-              <w:t>000</w:t>
-            </w:r>
-            <w:r>
-              <w:rPr>
-                <w:rFonts w:ascii="Cambria" w:hAnsi="Cambria"/>
-                <w:sz w:val="32"/>
-                <w:szCs w:val="32"/>
-                <w:lang w:val="en-US"/>
-              </w:rPr>
-              <w:t>0</w:t>
+                <w:lang w:val="en-US"/>
+              </w:rPr>
+              <w:t>1010</w:t>
             </w:r>
           </w:p>
         </w:tc>
@@ -14747,7 +14755,7 @@
                 <w:szCs w:val="32"/>
                 <w:lang w:val="en-US"/>
               </w:rPr>
-              <w:t>00EF</w:t>
+              <w:t>FFEF</w:t>
             </w:r>
           </w:p>
         </w:tc>
@@ -14773,7 +14781,16 @@
                 <w:szCs w:val="32"/>
                 <w:lang w:val="en-US"/>
               </w:rPr>
-              <w:t>1010</w:t>
+              <w:t>000</w:t>
+            </w:r>
+            <w:r>
+              <w:rPr>
+                <w:rFonts w:ascii="Cambria" w:hAnsi="Cambria"/>
+                <w:sz w:val="32"/>
+                <w:szCs w:val="32"/>
+                <w:lang w:val="en-US"/>
+              </w:rPr>
+              <w:t>1</w:t>
             </w:r>
           </w:p>
         </w:tc>
@@ -15062,7 +15079,7 @@
                 <w:szCs w:val="32"/>
                 <w:lang w:val="en-US"/>
               </w:rPr>
-              <w:t>00EF</w:t>
+              <w:t>FFEF</w:t>
             </w:r>
           </w:p>
         </w:tc>
@@ -15088,7 +15105,16 @@
                 <w:szCs w:val="32"/>
                 <w:lang w:val="en-US"/>
               </w:rPr>
-              <w:t>1010</w:t>
+              <w:t>000</w:t>
+            </w:r>
+            <w:r>
+              <w:rPr>
+                <w:rFonts w:ascii="Cambria" w:hAnsi="Cambria"/>
+                <w:sz w:val="32"/>
+                <w:szCs w:val="32"/>
+                <w:lang w:val="en-US"/>
+              </w:rPr>
+              <w:t>1</w:t>
             </w:r>
           </w:p>
         </w:tc>
@@ -15299,7 +15325,7 @@
                 <w:szCs w:val="32"/>
                 <w:lang w:val="en-US"/>
               </w:rPr>
-              <w:t>00EF</w:t>
+              <w:t>FFEF</w:t>
             </w:r>
           </w:p>
         </w:tc>
@@ -15377,7 +15403,7 @@
                 <w:szCs w:val="32"/>
                 <w:lang w:val="en-US"/>
               </w:rPr>
-              <w:t>00EF</w:t>
+              <w:t>FFEF</w:t>
             </w:r>
           </w:p>
         </w:tc>
@@ -15403,7 +15429,16 @@
                 <w:szCs w:val="32"/>
                 <w:lang w:val="en-US"/>
               </w:rPr>
-              <w:t>1010</w:t>
+              <w:t>000</w:t>
+            </w:r>
+            <w:r>
+              <w:rPr>
+                <w:rFonts w:ascii="Cambria" w:hAnsi="Cambria"/>
+                <w:sz w:val="32"/>
+                <w:szCs w:val="32"/>
+                <w:lang w:val="en-US"/>
+              </w:rPr>
+              <w:t>1</w:t>
             </w:r>
           </w:p>
         </w:tc>
@@ -15455,7 +15490,7 @@
                 <w:szCs w:val="32"/>
                 <w:lang w:val="en-US"/>
               </w:rPr>
-              <w:t>00EF</w:t>
+              <w:t>FFEF</w:t>
             </w:r>
           </w:p>
         </w:tc>
@@ -15614,6 +15649,7 @@
                 <w:rFonts w:ascii="Cambria" w:hAnsi="Cambria"/>
                 <w:sz w:val="32"/>
                 <w:szCs w:val="32"/>
+                <w:lang w:val="en-US"/>
               </w:rPr>
               <w:t>000</w:t>
             </w:r>
@@ -15624,12 +15660,143 @@
                 <w:szCs w:val="32"/>
                 <w:lang w:val="en-US"/>
               </w:rPr>
+              <w:t>3</w:t>
+            </w:r>
+          </w:p>
+        </w:tc>
+        <w:tc>
+          <w:tcPr>
+            <w:tcW w:w="850" w:type="dxa"/>
+            <w:vAlign w:val="bottom"/>
+          </w:tcPr>
+          <w:p>
+            <w:pPr>
+              <w:jc w:val="center"/>
+              <w:rPr>
+                <w:rFonts w:ascii="Cambria" w:hAnsi="Cambria"/>
+                <w:sz w:val="32"/>
+                <w:szCs w:val="32"/>
+                <w:lang w:val="en-US"/>
+              </w:rPr>
+            </w:pPr>
+            <w:r>
+              <w:rPr>
+                <w:rFonts w:ascii="Cambria" w:hAnsi="Cambria"/>
+                <w:sz w:val="32"/>
+                <w:szCs w:val="32"/>
+                <w:lang w:val="en-US"/>
+              </w:rPr>
+              <w:t>0</w:t>
+            </w:r>
+            <w:r>
+              <w:rPr>
+                <w:rFonts w:ascii="Cambria" w:hAnsi="Cambria"/>
+                <w:sz w:val="32"/>
+                <w:szCs w:val="32"/>
+                <w:lang w:val="en-US"/>
+              </w:rPr>
+              <w:t>00</w:t>
+            </w:r>
+          </w:p>
+        </w:tc>
+        <w:tc>
+          <w:tcPr>
+            <w:tcW w:w="992" w:type="dxa"/>
+            <w:vAlign w:val="bottom"/>
+          </w:tcPr>
+          <w:p>
+            <w:pPr>
+              <w:jc w:val="center"/>
+              <w:rPr>
+                <w:rFonts w:ascii="Cambria" w:hAnsi="Cambria"/>
+                <w:sz w:val="32"/>
+                <w:szCs w:val="32"/>
+                <w:lang w:val="en-US"/>
+              </w:rPr>
+            </w:pPr>
+            <w:r>
+              <w:rPr>
+                <w:rFonts w:ascii="Cambria" w:hAnsi="Cambria"/>
+                <w:sz w:val="32"/>
+                <w:szCs w:val="32"/>
+                <w:lang w:val="en-US"/>
+              </w:rPr>
+              <w:t>000</w:t>
+            </w:r>
+            <w:r>
+              <w:rPr>
+                <w:rFonts w:ascii="Cambria" w:hAnsi="Cambria"/>
+                <w:sz w:val="32"/>
+                <w:szCs w:val="32"/>
+                <w:lang w:val="en-US"/>
+              </w:rPr>
               <w:t>2</w:t>
             </w:r>
           </w:p>
         </w:tc>
         <w:tc>
           <w:tcPr>
+            <w:tcW w:w="993" w:type="dxa"/>
+            <w:vAlign w:val="bottom"/>
+          </w:tcPr>
+          <w:p>
+            <w:pPr>
+              <w:jc w:val="center"/>
+              <w:rPr>
+                <w:rFonts w:ascii="Cambria" w:hAnsi="Cambria"/>
+                <w:sz w:val="32"/>
+                <w:szCs w:val="32"/>
+                <w:lang w:val="en-US"/>
+              </w:rPr>
+            </w:pPr>
+            <w:r>
+              <w:rPr>
+                <w:rFonts w:ascii="Cambria" w:hAnsi="Cambria"/>
+                <w:sz w:val="32"/>
+                <w:szCs w:val="32"/>
+                <w:lang w:val="en-US"/>
+              </w:rPr>
+              <w:t>FFEF</w:t>
+            </w:r>
+          </w:p>
+        </w:tc>
+        <w:tc>
+          <w:tcPr>
+            <w:tcW w:w="992" w:type="dxa"/>
+            <w:vAlign w:val="bottom"/>
+          </w:tcPr>
+          <w:p>
+            <w:pPr>
+              <w:jc w:val="center"/>
+              <w:rPr>
+                <w:rFonts w:ascii="Cambria" w:hAnsi="Cambria"/>
+                <w:sz w:val="32"/>
+                <w:szCs w:val="32"/>
+                <w:lang w:val="en-US"/>
+              </w:rPr>
+            </w:pPr>
+            <w:r>
+              <w:rPr>
+                <w:rFonts w:ascii="Cambria" w:hAnsi="Cambria"/>
+                <w:sz w:val="32"/>
+                <w:szCs w:val="32"/>
+                <w:lang w:val="en-US"/>
+              </w:rPr>
+              <w:t>000</w:t>
+            </w:r>
+            <w:r>
+              <w:rPr>
+                <w:rFonts w:ascii="Cambria" w:hAnsi="Cambria"/>
+                <w:sz w:val="32"/>
+                <w:szCs w:val="32"/>
+                <w:lang w:val="en-US"/>
+              </w:rPr>
+              <w:t>1</w:t>
+            </w:r>
+          </w:p>
+        </w:tc>
+        <w:tc>
+          <w:tcPr>
             <w:tcW w:w="850" w:type="dxa"/>
             <w:vAlign w:val="bottom"/>
           </w:tcPr>
@@ -15650,118 +15817,6 @@
                 <w:szCs w:val="32"/>
                 <w:lang w:val="en-US"/>
               </w:rPr>
-              <w:t>000</w:t>
-            </w:r>
-          </w:p>
-        </w:tc>
-        <w:tc>
-          <w:tcPr>
-            <w:tcW w:w="992" w:type="dxa"/>
-            <w:vAlign w:val="bottom"/>
-          </w:tcPr>
-          <w:p>
-            <w:pPr>
-              <w:jc w:val="center"/>
-              <w:rPr>
-                <w:rFonts w:ascii="Cambria" w:hAnsi="Cambria"/>
-                <w:sz w:val="32"/>
-                <w:szCs w:val="32"/>
-                <w:lang w:val="en-US"/>
-              </w:rPr>
-            </w:pPr>
-            <w:r>
-              <w:rPr>
-                <w:rFonts w:ascii="Cambria" w:hAnsi="Cambria"/>
-                <w:sz w:val="32"/>
-                <w:szCs w:val="32"/>
-              </w:rPr>
-              <w:t>000</w:t>
-            </w:r>
-            <w:r>
-              <w:rPr>
-                <w:rFonts w:ascii="Cambria" w:hAnsi="Cambria"/>
-                <w:sz w:val="32"/>
-                <w:szCs w:val="32"/>
-                <w:lang w:val="en-US"/>
-              </w:rPr>
-              <w:t>1</w:t>
-            </w:r>
-          </w:p>
-        </w:tc>
-        <w:tc>
-          <w:tcPr>
-            <w:tcW w:w="993" w:type="dxa"/>
-            <w:vAlign w:val="bottom"/>
-          </w:tcPr>
-          <w:p>
-            <w:pPr>
-              <w:jc w:val="center"/>
-              <w:rPr>
-                <w:rFonts w:ascii="Cambria" w:hAnsi="Cambria"/>
-                <w:sz w:val="32"/>
-                <w:szCs w:val="32"/>
-                <w:lang w:val="en-US"/>
-              </w:rPr>
-            </w:pPr>
-            <w:r>
-              <w:rPr>
-                <w:rFonts w:ascii="Cambria" w:hAnsi="Cambria"/>
-                <w:sz w:val="32"/>
-                <w:szCs w:val="32"/>
-                <w:lang w:val="en-US"/>
-              </w:rPr>
-              <w:t>00EF</w:t>
-            </w:r>
-          </w:p>
-        </w:tc>
-        <w:tc>
-          <w:tcPr>
-            <w:tcW w:w="992" w:type="dxa"/>
-            <w:vAlign w:val="bottom"/>
-          </w:tcPr>
-          <w:p>
-            <w:pPr>
-              <w:jc w:val="center"/>
-              <w:rPr>
-                <w:rFonts w:ascii="Cambria" w:hAnsi="Cambria"/>
-                <w:sz w:val="32"/>
-                <w:szCs w:val="32"/>
-                <w:lang w:val="en-US"/>
-              </w:rPr>
-            </w:pPr>
-            <w:r>
-              <w:rPr>
-                <w:rFonts w:ascii="Cambria" w:hAnsi="Cambria"/>
-                <w:sz w:val="32"/>
-                <w:szCs w:val="32"/>
-                <w:lang w:val="en-US"/>
-              </w:rPr>
-              <w:t>1010</w:t>
-            </w:r>
-          </w:p>
-        </w:tc>
-        <w:tc>
-          <w:tcPr>
-            <w:tcW w:w="850" w:type="dxa"/>
-            <w:vAlign w:val="bottom"/>
-          </w:tcPr>
-          <w:p>
-            <w:pPr>
-              <w:jc w:val="center"/>
-              <w:rPr>
-                <w:rFonts w:ascii="Cambria" w:hAnsi="Cambria"/>
-                <w:sz w:val="32"/>
-                <w:szCs w:val="32"/>
-                <w:lang w:val="en-US"/>
-              </w:rPr>
-            </w:pPr>
-            <w:r>
-              <w:rPr>
-                <w:rFonts w:ascii="Cambria" w:hAnsi="Cambria"/>
-                <w:sz w:val="32"/>
-                <w:szCs w:val="32"/>
-                <w:lang w:val="en-US"/>
-              </w:rPr>
               <w:t>490</w:t>
             </w:r>
           </w:p>
@@ -15786,17 +15841,9 @@
                 <w:rFonts w:ascii="Cambria" w:hAnsi="Cambria"/>
                 <w:sz w:val="32"/>
                 <w:szCs w:val="32"/>
-              </w:rPr>
-              <w:t>000</w:t>
-            </w:r>
-            <w:r>
-              <w:rPr>
-                <w:rFonts w:ascii="Cambria" w:hAnsi="Cambria"/>
-                <w:sz w:val="32"/>
-                <w:szCs w:val="32"/>
-                <w:lang w:val="en-US"/>
-              </w:rPr>
-              <w:t>2</w:t>
+                <w:lang w:val="en-US"/>
+              </w:rPr>
+              <w:t>0002</w:t>
             </w:r>
           </w:p>
         </w:tc>
@@ -15983,85 +16030,103 @@
                 <w:szCs w:val="32"/>
                 <w:lang w:val="en-US"/>
               </w:rPr>
+              <w:t>0</w:t>
+            </w:r>
+            <w:r>
+              <w:rPr>
+                <w:rFonts w:ascii="Cambria" w:hAnsi="Cambria"/>
+                <w:sz w:val="32"/>
+                <w:szCs w:val="32"/>
+                <w:lang w:val="en-US"/>
+              </w:rPr>
+              <w:t>00</w:t>
+            </w:r>
+          </w:p>
+        </w:tc>
+        <w:tc>
+          <w:tcPr>
+            <w:tcW w:w="992" w:type="dxa"/>
+            <w:vAlign w:val="bottom"/>
+          </w:tcPr>
+          <w:p>
+            <w:pPr>
+              <w:jc w:val="center"/>
+              <w:rPr>
+                <w:rFonts w:ascii="Cambria" w:hAnsi="Cambria"/>
+                <w:sz w:val="32"/>
+                <w:szCs w:val="32"/>
+                <w:lang w:val="en-US"/>
+              </w:rPr>
+            </w:pPr>
+            <w:r>
+              <w:rPr>
+                <w:rFonts w:ascii="Cambria" w:hAnsi="Cambria"/>
+                <w:sz w:val="32"/>
+                <w:szCs w:val="32"/>
+                <w:lang w:val="en-US"/>
+              </w:rPr>
+              <w:t>FFF5</w:t>
+            </w:r>
+          </w:p>
+        </w:tc>
+        <w:tc>
+          <w:tcPr>
+            <w:tcW w:w="993" w:type="dxa"/>
+            <w:vAlign w:val="bottom"/>
+          </w:tcPr>
+          <w:p>
+            <w:pPr>
+              <w:jc w:val="center"/>
+              <w:rPr>
+                <w:rFonts w:ascii="Cambria" w:hAnsi="Cambria"/>
+                <w:sz w:val="32"/>
+                <w:szCs w:val="32"/>
+                <w:lang w:val="en-US"/>
+              </w:rPr>
+            </w:pPr>
+            <w:r>
+              <w:rPr>
+                <w:rFonts w:ascii="Cambria" w:hAnsi="Cambria"/>
+                <w:sz w:val="32"/>
+                <w:szCs w:val="32"/>
+                <w:lang w:val="en-US"/>
+              </w:rPr>
+              <w:t>FFEF</w:t>
+            </w:r>
+          </w:p>
+        </w:tc>
+        <w:tc>
+          <w:tcPr>
+            <w:tcW w:w="992" w:type="dxa"/>
+            <w:vAlign w:val="bottom"/>
+          </w:tcPr>
+          <w:p>
+            <w:pPr>
+              <w:jc w:val="center"/>
+              <w:rPr>
+                <w:rFonts w:ascii="Cambria" w:hAnsi="Cambria"/>
+                <w:sz w:val="32"/>
+                <w:szCs w:val="32"/>
+                <w:lang w:val="en-US"/>
+              </w:rPr>
+            </w:pPr>
+            <w:r>
+              <w:rPr>
+                <w:rFonts w:ascii="Cambria" w:hAnsi="Cambria"/>
+                <w:sz w:val="32"/>
+                <w:szCs w:val="32"/>
+                <w:lang w:val="en-US"/>
+              </w:rPr>
               <w:t>000</w:t>
             </w:r>
-          </w:p>
-        </w:tc>
-        <w:tc>
-          <w:tcPr>
-            <w:tcW w:w="992" w:type="dxa"/>
-            <w:vAlign w:val="bottom"/>
-          </w:tcPr>
-          <w:p>
-            <w:pPr>
-              <w:jc w:val="center"/>
-              <w:rPr>
-                <w:rFonts w:ascii="Cambria" w:hAnsi="Cambria"/>
-                <w:sz w:val="32"/>
-                <w:szCs w:val="32"/>
-                <w:lang w:val="en-US"/>
-              </w:rPr>
-            </w:pPr>
-            <w:r>
-              <w:rPr>
-                <w:rFonts w:ascii="Cambria" w:hAnsi="Cambria"/>
-                <w:sz w:val="32"/>
-                <w:szCs w:val="32"/>
-                <w:lang w:val="en-US"/>
-              </w:rPr>
-              <w:t>FFF5</w:t>
-            </w:r>
-          </w:p>
-        </w:tc>
-        <w:tc>
-          <w:tcPr>
-            <w:tcW w:w="993" w:type="dxa"/>
-            <w:vAlign w:val="bottom"/>
-          </w:tcPr>
-          <w:p>
-            <w:pPr>
-              <w:jc w:val="center"/>
-              <w:rPr>
-                <w:rFonts w:ascii="Cambria" w:hAnsi="Cambria"/>
-                <w:sz w:val="32"/>
-                <w:szCs w:val="32"/>
-                <w:lang w:val="en-US"/>
-              </w:rPr>
-            </w:pPr>
-            <w:r>
-              <w:rPr>
-                <w:rFonts w:ascii="Cambria" w:hAnsi="Cambria"/>
-                <w:sz w:val="32"/>
-                <w:szCs w:val="32"/>
-                <w:lang w:val="en-US"/>
-              </w:rPr>
-              <w:t>00EF</w:t>
-            </w:r>
-          </w:p>
-        </w:tc>
-        <w:tc>
-          <w:tcPr>
-            <w:tcW w:w="992" w:type="dxa"/>
-            <w:vAlign w:val="bottom"/>
-          </w:tcPr>
-          <w:p>
-            <w:pPr>
-              <w:jc w:val="center"/>
-              <w:rPr>
-                <w:rFonts w:ascii="Cambria" w:hAnsi="Cambria"/>
-                <w:sz w:val="32"/>
-                <w:szCs w:val="32"/>
-                <w:lang w:val="en-US"/>
-              </w:rPr>
-            </w:pPr>
-            <w:r>
-              <w:rPr>
-                <w:rFonts w:ascii="Cambria" w:hAnsi="Cambria"/>
-                <w:sz w:val="32"/>
-                <w:szCs w:val="32"/>
-                <w:lang w:val="en-US"/>
-              </w:rPr>
-              <w:t>1010</w:t>
+            <w:r>
+              <w:rPr>
+                <w:rFonts w:ascii="Cambria" w:hAnsi="Cambria"/>
+                <w:sz w:val="32"/>
+                <w:szCs w:val="32"/>
+                <w:lang w:val="en-US"/>
+              </w:rPr>
+              <w:t>1</w:t>
             </w:r>
           </w:p>
         </w:tc>
@@ -16306,7 +16371,16 @@
                 <w:szCs w:val="32"/>
                 <w:lang w:val="en-US"/>
               </w:rPr>
-              <w:t>000</w:t>
+              <w:t>00</w:t>
+            </w:r>
+            <w:r>
+              <w:rPr>
+                <w:rFonts w:ascii="Cambria" w:hAnsi="Cambria"/>
+                <w:sz w:val="32"/>
+                <w:szCs w:val="32"/>
+                <w:lang w:val="en-US"/>
+              </w:rPr>
+              <w:t>0</w:t>
             </w:r>
           </w:p>
         </w:tc>
@@ -16387,7 +16461,16 @@
                 <w:szCs w:val="32"/>
                 <w:lang w:val="en-US"/>
               </w:rPr>
-              <w:t>0000</w:t>
+              <w:t>000</w:t>
+            </w:r>
+            <w:r>
+              <w:rPr>
+                <w:rFonts w:ascii="Cambria" w:hAnsi="Cambria"/>
+                <w:sz w:val="32"/>
+                <w:szCs w:val="32"/>
+                <w:lang w:val="en-US"/>
+              </w:rPr>
+              <w:t>1</w:t>
             </w:r>
           </w:p>
         </w:tc>
@@ -16434,6 +16517,15 @@
                 <w:lang w:val="en-US"/>
               </w:rPr>
             </w:pPr>
+            <w:r>
+              <w:rPr>
+                <w:rFonts w:ascii="Cambria" w:hAnsi="Cambria"/>
+                <w:sz w:val="32"/>
+                <w:szCs w:val="32"/>
+                <w:lang w:val="en-US"/>
+              </w:rPr>
+              <w:t>0</w:t>
+            </w:r>
             <w:r>
               <w:rPr>
                 <w:rFonts w:ascii="Cambria" w:hAnsi="Cambria"/>
@@ -16498,7 +16590,16 @@
                 <w:szCs w:val="32"/>
                 <w:lang w:val="en-US"/>
               </w:rPr>
-              <w:t>0480</w:t>
+              <w:t>0</w:t>
+            </w:r>
+            <w:r>
+              <w:rPr>
+                <w:rFonts w:ascii="Cambria" w:hAnsi="Cambria"/>
+                <w:sz w:val="32"/>
+                <w:szCs w:val="32"/>
+                <w:lang w:val="en-US"/>
+              </w:rPr>
+              <w:t>480</w:t>
             </w:r>
           </w:p>
         </w:tc>
@@ -16550,7 +16651,16 @@
                 <w:szCs w:val="32"/>
                 <w:lang w:val="en-US"/>
               </w:rPr>
-              <w:t>0480</w:t>
+              <w:t>0</w:t>
+            </w:r>
+            <w:r>
+              <w:rPr>
+                <w:rFonts w:ascii="Cambria" w:hAnsi="Cambria"/>
+                <w:sz w:val="32"/>
+                <w:szCs w:val="32"/>
+                <w:lang w:val="en-US"/>
+              </w:rPr>
+              <w:t>480</w:t>
             </w:r>
           </w:p>
         </w:tc>
@@ -16602,7 +16712,16 @@
                 <w:szCs w:val="32"/>
                 <w:lang w:val="en-US"/>
               </w:rPr>
-              <w:t>0480</w:t>
+              <w:t>0</w:t>
+            </w:r>
+            <w:r>
+              <w:rPr>
+                <w:rFonts w:ascii="Cambria" w:hAnsi="Cambria"/>
+                <w:sz w:val="32"/>
+                <w:szCs w:val="32"/>
+                <w:lang w:val="en-US"/>
+              </w:rPr>
+              <w:t>480</w:t>
             </w:r>
           </w:p>
         </w:tc>
@@ -16628,7 +16747,16 @@
                 <w:szCs w:val="32"/>
                 <w:lang w:val="en-US"/>
               </w:rPr>
-              <w:t>000</w:t>
+              <w:t>0</w:t>
+            </w:r>
+            <w:r>
+              <w:rPr>
+                <w:rFonts w:ascii="Cambria" w:hAnsi="Cambria"/>
+                <w:sz w:val="32"/>
+                <w:szCs w:val="32"/>
+                <w:lang w:val="en-US"/>
+              </w:rPr>
+              <w:t>00</w:t>
             </w:r>
           </w:p>
         </w:tc>
@@ -16680,7 +16808,7 @@
                 <w:szCs w:val="32"/>
                 <w:lang w:val="en-US"/>
               </w:rPr>
-              <w:t>000E</w:t>
+              <w:t>800E</w:t>
             </w:r>
           </w:p>
         </w:tc>
@@ -16706,7 +16834,7 @@
                 <w:szCs w:val="32"/>
                 <w:lang w:val="en-US"/>
               </w:rPr>
-              <w:t>0000</w:t>
+              <w:t>1010</w:t>
             </w:r>
           </w:p>
         </w:tc>
@@ -16813,7 +16941,16 @@
                 <w:szCs w:val="32"/>
                 <w:lang w:val="en-US"/>
               </w:rPr>
-              <w:t>0380</w:t>
+              <w:t>0</w:t>
+            </w:r>
+            <w:r>
+              <w:rPr>
+                <w:rFonts w:ascii="Cambria" w:hAnsi="Cambria"/>
+                <w:sz w:val="32"/>
+                <w:szCs w:val="32"/>
+                <w:lang w:val="en-US"/>
+              </w:rPr>
+              <w:t>380</w:t>
             </w:r>
           </w:p>
         </w:tc>
@@ -16865,7 +17002,16 @@
                 <w:szCs w:val="32"/>
                 <w:lang w:val="en-US"/>
               </w:rPr>
-              <w:t>0380</w:t>
+              <w:t>0</w:t>
+            </w:r>
+            <w:r>
+              <w:rPr>
+                <w:rFonts w:ascii="Cambria" w:hAnsi="Cambria"/>
+                <w:sz w:val="32"/>
+                <w:szCs w:val="32"/>
+                <w:lang w:val="en-US"/>
+              </w:rPr>
+              <w:t>380</w:t>
             </w:r>
           </w:p>
         </w:tc>
@@ -16917,7 +17063,16 @@
                 <w:szCs w:val="32"/>
                 <w:lang w:val="en-US"/>
               </w:rPr>
-              <w:t>0380</w:t>
+              <w:t>0</w:t>
+            </w:r>
+            <w:r>
+              <w:rPr>
+                <w:rFonts w:ascii="Cambria" w:hAnsi="Cambria"/>
+                <w:sz w:val="32"/>
+                <w:szCs w:val="32"/>
+                <w:lang w:val="en-US"/>
+              </w:rPr>
+              <w:t>380</w:t>
             </w:r>
           </w:p>
         </w:tc>
@@ -16943,7 +17098,16 @@
                 <w:szCs w:val="32"/>
                 <w:lang w:val="en-US"/>
               </w:rPr>
-              <w:t>000</w:t>
+              <w:t>0</w:t>
+            </w:r>
+            <w:r>
+              <w:rPr>
+                <w:rFonts w:ascii="Cambria" w:hAnsi="Cambria"/>
+                <w:sz w:val="32"/>
+                <w:szCs w:val="32"/>
+                <w:lang w:val="en-US"/>
+              </w:rPr>
+              <w:t>00</w:t>
             </w:r>
           </w:p>
         </w:tc>
@@ -16995,7 +17159,7 @@
                 <w:szCs w:val="32"/>
                 <w:lang w:val="en-US"/>
               </w:rPr>
-              <w:t>000E</w:t>
+              <w:t>800E</w:t>
             </w:r>
           </w:p>
         </w:tc>
@@ -17021,7 +17185,7 @@
                 <w:szCs w:val="32"/>
                 <w:lang w:val="en-US"/>
               </w:rPr>
-              <w:t>0001</w:t>
+              <w:t>1011</w:t>
             </w:r>
           </w:p>
         </w:tc>
@@ -17258,8 +17422,78 @@
                 <w:szCs w:val="32"/>
                 <w:lang w:val="en-US"/>
               </w:rPr>
+              <w:t>0</w:t>
+            </w:r>
+            <w:r>
+              <w:rPr>
+                <w:rFonts w:ascii="Cambria" w:hAnsi="Cambria"/>
+                <w:sz w:val="32"/>
+                <w:szCs w:val="32"/>
+                <w:lang w:val="en-US"/>
+              </w:rPr>
+              <w:t>00</w:t>
+            </w:r>
+          </w:p>
+        </w:tc>
+        <w:tc>
+          <w:tcPr>
+            <w:tcW w:w="992" w:type="dxa"/>
+            <w:vAlign w:val="bottom"/>
+          </w:tcPr>
+          <w:p>
+            <w:pPr>
+              <w:jc w:val="center"/>
+              <w:rPr>
+                <w:rFonts w:ascii="Cambria" w:hAnsi="Cambria"/>
+                <w:sz w:val="32"/>
+                <w:szCs w:val="32"/>
+                <w:lang w:val="en-US"/>
+              </w:rPr>
+            </w:pPr>
+            <w:r>
+              <w:rPr>
+                <w:rFonts w:ascii="Cambria" w:hAnsi="Cambria"/>
+                <w:sz w:val="32"/>
+                <w:szCs w:val="32"/>
+                <w:lang w:val="en-US"/>
+              </w:rPr>
               <w:t>000</w:t>
             </w:r>
+            <w:r>
+              <w:rPr>
+                <w:rFonts w:ascii="Cambria" w:hAnsi="Cambria"/>
+                <w:sz w:val="32"/>
+                <w:szCs w:val="32"/>
+                <w:lang w:val="en-US"/>
+              </w:rPr>
+              <w:t>5</w:t>
+            </w:r>
+          </w:p>
+        </w:tc>
+        <w:tc>
+          <w:tcPr>
+            <w:tcW w:w="993" w:type="dxa"/>
+            <w:vAlign w:val="bottom"/>
+          </w:tcPr>
+          <w:p>
+            <w:pPr>
+              <w:jc w:val="center"/>
+              <w:rPr>
+                <w:rFonts w:ascii="Cambria" w:hAnsi="Cambria"/>
+                <w:sz w:val="32"/>
+                <w:szCs w:val="32"/>
+                <w:lang w:val="en-US"/>
+              </w:rPr>
+            </w:pPr>
+            <w:r>
+              <w:rPr>
+                <w:rFonts w:ascii="Cambria" w:hAnsi="Cambria"/>
+                <w:sz w:val="32"/>
+                <w:szCs w:val="32"/>
+                <w:lang w:val="en-US"/>
+              </w:rPr>
+              <w:t>800E</w:t>
+            </w:r>
           </w:p>
         </w:tc>
         <w:tc>
@@ -17284,59 +17518,7 @@
                 <w:szCs w:val="32"/>
                 <w:lang w:val="en-US"/>
               </w:rPr>
-              <w:t>0005</w:t>
-            </w:r>
-          </w:p>
-        </w:tc>
-        <w:tc>
-          <w:tcPr>
-            <w:tcW w:w="993" w:type="dxa"/>
-            <w:vAlign w:val="bottom"/>
-          </w:tcPr>
-          <w:p>
-            <w:pPr>
-              <w:jc w:val="center"/>
-              <w:rPr>
-                <w:rFonts w:ascii="Cambria" w:hAnsi="Cambria"/>
-                <w:sz w:val="32"/>
-                <w:szCs w:val="32"/>
-                <w:lang w:val="en-US"/>
-              </w:rPr>
-            </w:pPr>
-            <w:r>
-              <w:rPr>
-                <w:rFonts w:ascii="Cambria" w:hAnsi="Cambria"/>
-                <w:sz w:val="32"/>
-                <w:szCs w:val="32"/>
-                <w:lang w:val="en-US"/>
-              </w:rPr>
-              <w:t>000E</w:t>
-            </w:r>
-          </w:p>
-        </w:tc>
-        <w:tc>
-          <w:tcPr>
-            <w:tcW w:w="992" w:type="dxa"/>
-            <w:vAlign w:val="bottom"/>
-          </w:tcPr>
-          <w:p>
-            <w:pPr>
-              <w:jc w:val="center"/>
-              <w:rPr>
-                <w:rFonts w:ascii="Cambria" w:hAnsi="Cambria"/>
-                <w:sz w:val="32"/>
-                <w:szCs w:val="32"/>
-                <w:lang w:val="en-US"/>
-              </w:rPr>
-            </w:pPr>
-            <w:r>
-              <w:rPr>
-                <w:rFonts w:ascii="Cambria" w:hAnsi="Cambria"/>
-                <w:sz w:val="32"/>
-                <w:szCs w:val="32"/>
-                <w:lang w:val="en-US"/>
-              </w:rPr>
-              <w:t>0001</w:t>
+              <w:t>1011</w:t>
             </w:r>
           </w:p>
         </w:tc>
@@ -17547,7 +17729,16 @@
                 <w:szCs w:val="32"/>
                 <w:lang w:val="en-US"/>
               </w:rPr>
-              <w:t>0001</w:t>
+              <w:t>000</w:t>
+            </w:r>
+            <w:r>
+              <w:rPr>
+                <w:rFonts w:ascii="Cambria" w:hAnsi="Cambria"/>
+                <w:sz w:val="32"/>
+                <w:szCs w:val="32"/>
+                <w:lang w:val="en-US"/>
+              </w:rPr>
+              <w:t>2</w:t>
             </w:r>
           </w:p>
         </w:tc>
@@ -17573,8 +17764,78 @@
                 <w:szCs w:val="32"/>
                 <w:lang w:val="en-US"/>
               </w:rPr>
+              <w:t>0</w:t>
+            </w:r>
+            <w:r>
+              <w:rPr>
+                <w:rFonts w:ascii="Cambria" w:hAnsi="Cambria"/>
+                <w:sz w:val="32"/>
+                <w:szCs w:val="32"/>
+                <w:lang w:val="en-US"/>
+              </w:rPr>
+              <w:t>00</w:t>
+            </w:r>
+          </w:p>
+        </w:tc>
+        <w:tc>
+          <w:tcPr>
+            <w:tcW w:w="992" w:type="dxa"/>
+            <w:vAlign w:val="bottom"/>
+          </w:tcPr>
+          <w:p>
+            <w:pPr>
+              <w:jc w:val="center"/>
+              <w:rPr>
+                <w:rFonts w:ascii="Cambria" w:hAnsi="Cambria"/>
+                <w:sz w:val="32"/>
+                <w:szCs w:val="32"/>
+                <w:lang w:val="en-US"/>
+              </w:rPr>
+            </w:pPr>
+            <w:r>
+              <w:rPr>
+                <w:rFonts w:ascii="Cambria" w:hAnsi="Cambria"/>
+                <w:sz w:val="32"/>
+                <w:szCs w:val="32"/>
+                <w:lang w:val="en-US"/>
+              </w:rPr>
               <w:t>000</w:t>
             </w:r>
+            <w:r>
+              <w:rPr>
+                <w:rFonts w:ascii="Cambria" w:hAnsi="Cambria"/>
+                <w:sz w:val="32"/>
+                <w:szCs w:val="32"/>
+                <w:lang w:val="en-US"/>
+              </w:rPr>
+              <w:t>1</w:t>
+            </w:r>
+          </w:p>
+        </w:tc>
+        <w:tc>
+          <w:tcPr>
+            <w:tcW w:w="993" w:type="dxa"/>
+            <w:vAlign w:val="bottom"/>
+          </w:tcPr>
+          <w:p>
+            <w:pPr>
+              <w:jc w:val="center"/>
+              <w:rPr>
+                <w:rFonts w:ascii="Cambria" w:hAnsi="Cambria"/>
+                <w:sz w:val="32"/>
+                <w:szCs w:val="32"/>
+                <w:lang w:val="en-US"/>
+              </w:rPr>
+            </w:pPr>
+            <w:r>
+              <w:rPr>
+                <w:rFonts w:ascii="Cambria" w:hAnsi="Cambria"/>
+                <w:sz w:val="32"/>
+                <w:szCs w:val="32"/>
+                <w:lang w:val="en-US"/>
+              </w:rPr>
+              <w:t>800E</w:t>
+            </w:r>
           </w:p>
         </w:tc>
         <w:tc>
@@ -17599,59 +17860,7 @@
                 <w:szCs w:val="32"/>
                 <w:lang w:val="en-US"/>
               </w:rPr>
-              <w:t>0000</w:t>
-            </w:r>
-          </w:p>
-        </w:tc>
-        <w:tc>
-          <w:tcPr>
-            <w:tcW w:w="993" w:type="dxa"/>
-            <w:vAlign w:val="bottom"/>
-          </w:tcPr>
-          <w:p>
-            <w:pPr>
-              <w:jc w:val="center"/>
-              <w:rPr>
-                <w:rFonts w:ascii="Cambria" w:hAnsi="Cambria"/>
-                <w:sz w:val="32"/>
-                <w:szCs w:val="32"/>
-                <w:lang w:val="en-US"/>
-              </w:rPr>
-            </w:pPr>
-            <w:r>
-              <w:rPr>
-                <w:rFonts w:ascii="Cambria" w:hAnsi="Cambria"/>
-                <w:sz w:val="32"/>
-                <w:szCs w:val="32"/>
-                <w:lang w:val="en-US"/>
-              </w:rPr>
-              <w:t>000E</w:t>
-            </w:r>
-          </w:p>
-        </w:tc>
-        <w:tc>
-          <w:tcPr>
-            <w:tcW w:w="992" w:type="dxa"/>
-            <w:vAlign w:val="bottom"/>
-          </w:tcPr>
-          <w:p>
-            <w:pPr>
-              <w:jc w:val="center"/>
-              <w:rPr>
-                <w:rFonts w:ascii="Cambria" w:hAnsi="Cambria"/>
-                <w:sz w:val="32"/>
-                <w:szCs w:val="32"/>
-                <w:lang w:val="en-US"/>
-              </w:rPr>
-            </w:pPr>
-            <w:r>
-              <w:rPr>
-                <w:rFonts w:ascii="Cambria" w:hAnsi="Cambria"/>
-                <w:sz w:val="32"/>
-                <w:szCs w:val="32"/>
-                <w:lang w:val="en-US"/>
-              </w:rPr>
-              <w:t>0001</w:t>
+              <w:t>1011</w:t>
             </w:r>
           </w:p>
         </w:tc>
@@ -17703,7 +17912,16 @@
                 <w:szCs w:val="32"/>
                 <w:lang w:val="en-US"/>
               </w:rPr>
-              <w:t>0001</w:t>
+              <w:t>000</w:t>
+            </w:r>
+            <w:r>
+              <w:rPr>
+                <w:rFonts w:ascii="Cambria" w:hAnsi="Cambria"/>
+                <w:sz w:val="32"/>
+                <w:szCs w:val="32"/>
+                <w:lang w:val="en-US"/>
+              </w:rPr>
+              <w:t>2</w:t>
             </w:r>
           </w:p>
         </w:tc>
@@ -17890,7 +18108,16 @@
                 <w:szCs w:val="32"/>
                 <w:lang w:val="en-US"/>
               </w:rPr>
-              <w:t>000</w:t>
+              <w:t>0</w:t>
+            </w:r>
+            <w:r>
+              <w:rPr>
+                <w:rFonts w:ascii="Cambria" w:hAnsi="Cambria"/>
+                <w:sz w:val="32"/>
+                <w:szCs w:val="32"/>
+                <w:lang w:val="en-US"/>
+              </w:rPr>
+              <w:t>00</w:t>
             </w:r>
           </w:p>
         </w:tc>
@@ -17942,7 +18169,7 @@
                 <w:szCs w:val="32"/>
                 <w:lang w:val="en-US"/>
               </w:rPr>
-              <w:t>000E</w:t>
+              <w:t>800E</w:t>
             </w:r>
           </w:p>
         </w:tc>
@@ -17968,7 +18195,7 @@
                 <w:szCs w:val="32"/>
                 <w:lang w:val="en-US"/>
               </w:rPr>
-              <w:t>0001</w:t>
+              <w:t>1011</w:t>
             </w:r>
           </w:p>
         </w:tc>
@@ -18185,7 +18412,16 @@
                 <w:szCs w:val="32"/>
                 <w:lang w:val="en-US"/>
               </w:rPr>
-              <w:t>0017</w:t>
+              <w:t>00</w:t>
+            </w:r>
+            <w:r>
+              <w:rPr>
+                <w:rFonts w:ascii="Cambria" w:hAnsi="Cambria"/>
+                <w:sz w:val="32"/>
+                <w:szCs w:val="32"/>
+                <w:lang w:val="en-US"/>
+              </w:rPr>
+              <w:t>17</w:t>
             </w:r>
           </w:p>
         </w:tc>
@@ -18358,6 +18594,15 @@
                 <w:lang w:val="en-US"/>
               </w:rPr>
             </w:pPr>
+            <w:r>
+              <w:rPr>
+                <w:rFonts w:ascii="Cambria" w:hAnsi="Cambria"/>
+                <w:sz w:val="32"/>
+                <w:szCs w:val="32"/>
+                <w:lang w:val="en-US"/>
+              </w:rPr>
+              <w:t>0</w:t>
+            </w:r>
             <w:r>
               <w:rPr>
                 <w:rFonts w:ascii="Cambria" w:hAnsi="Cambria"/>
@@ -18422,7 +18667,16 @@
                 <w:szCs w:val="32"/>
                 <w:lang w:val="en-US"/>
               </w:rPr>
-              <w:t>0480</w:t>
+              <w:t>0</w:t>
+            </w:r>
+            <w:r>
+              <w:rPr>
+                <w:rFonts w:ascii="Cambria" w:hAnsi="Cambria"/>
+                <w:sz w:val="32"/>
+                <w:szCs w:val="32"/>
+                <w:lang w:val="en-US"/>
+              </w:rPr>
+              <w:t>480</w:t>
             </w:r>
           </w:p>
         </w:tc>
@@ -18474,7 +18728,16 @@
                 <w:szCs w:val="32"/>
                 <w:lang w:val="en-US"/>
               </w:rPr>
-              <w:t>0480</w:t>
+              <w:t>0</w:t>
+            </w:r>
+            <w:r>
+              <w:rPr>
+                <w:rFonts w:ascii="Cambria" w:hAnsi="Cambria"/>
+                <w:sz w:val="32"/>
+                <w:szCs w:val="32"/>
+                <w:lang w:val="en-US"/>
+              </w:rPr>
+              <w:t>480</w:t>
             </w:r>
           </w:p>
         </w:tc>
@@ -18526,7 +18789,16 @@
                 <w:szCs w:val="32"/>
                 <w:lang w:val="en-US"/>
               </w:rPr>
-              <w:t>0480</w:t>
+              <w:t>0</w:t>
+            </w:r>
+            <w:r>
+              <w:rPr>
+                <w:rFonts w:ascii="Cambria" w:hAnsi="Cambria"/>
+                <w:sz w:val="32"/>
+                <w:szCs w:val="32"/>
+                <w:lang w:val="en-US"/>
+              </w:rPr>
+              <w:t>480</w:t>
             </w:r>
           </w:p>
         </w:tc>
@@ -18737,7 +19009,16 @@
                 <w:szCs w:val="32"/>
                 <w:lang w:val="en-US"/>
               </w:rPr>
-              <w:t>0380</w:t>
+              <w:t>0</w:t>
+            </w:r>
+            <w:r>
+              <w:rPr>
+                <w:rFonts w:ascii="Cambria" w:hAnsi="Cambria"/>
+                <w:sz w:val="32"/>
+                <w:szCs w:val="32"/>
+                <w:lang w:val="en-US"/>
+              </w:rPr>
+              <w:t>380</w:t>
             </w:r>
           </w:p>
         </w:tc>
@@ -18789,7 +19070,16 @@
                 <w:szCs w:val="32"/>
                 <w:lang w:val="en-US"/>
               </w:rPr>
-              <w:t>0380</w:t>
+              <w:t>0</w:t>
+            </w:r>
+            <w:r>
+              <w:rPr>
+                <w:rFonts w:ascii="Cambria" w:hAnsi="Cambria"/>
+                <w:sz w:val="32"/>
+                <w:szCs w:val="32"/>
+                <w:lang w:val="en-US"/>
+              </w:rPr>
+              <w:t>380</w:t>
             </w:r>
           </w:p>
         </w:tc>
@@ -18841,7 +19131,16 @@
                 <w:szCs w:val="32"/>
                 <w:lang w:val="en-US"/>
               </w:rPr>
-              <w:t>0380</w:t>
+              <w:t>0</w:t>
+            </w:r>
+            <w:r>
+              <w:rPr>
+                <w:rFonts w:ascii="Cambria" w:hAnsi="Cambria"/>
+                <w:sz w:val="32"/>
+                <w:szCs w:val="32"/>
+                <w:lang w:val="en-US"/>
+              </w:rPr>
+              <w:t>380</w:t>
             </w:r>
           </w:p>
         </w:tc>
@@ -19367,7 +19666,16 @@
                 <w:szCs w:val="32"/>
                 <w:lang w:val="en-US"/>
               </w:rPr>
-              <w:t>0380</w:t>
+              <w:t>0</w:t>
+            </w:r>
+            <w:r>
+              <w:rPr>
+                <w:rFonts w:ascii="Cambria" w:hAnsi="Cambria"/>
+                <w:sz w:val="32"/>
+                <w:szCs w:val="32"/>
+                <w:lang w:val="en-US"/>
+              </w:rPr>
+              <w:t>380</w:t>
             </w:r>
           </w:p>
         </w:tc>
@@ -19419,7 +19727,16 @@
                 <w:szCs w:val="32"/>
                 <w:lang w:val="en-US"/>
               </w:rPr>
-              <w:t>0380</w:t>
+              <w:t>0</w:t>
+            </w:r>
+            <w:r>
+              <w:rPr>
+                <w:rFonts w:ascii="Cambria" w:hAnsi="Cambria"/>
+                <w:sz w:val="32"/>
+                <w:szCs w:val="32"/>
+                <w:lang w:val="en-US"/>
+              </w:rPr>
+              <w:t>380</w:t>
             </w:r>
           </w:p>
         </w:tc>
@@ -19471,7 +19788,16 @@
                 <w:szCs w:val="32"/>
                 <w:lang w:val="en-US"/>
               </w:rPr>
-              <w:t>0380</w:t>
+              <w:t>0</w:t>
+            </w:r>
+            <w:r>
+              <w:rPr>
+                <w:rFonts w:ascii="Cambria" w:hAnsi="Cambria"/>
+                <w:sz w:val="32"/>
+                <w:szCs w:val="32"/>
+                <w:lang w:val="en-US"/>
+              </w:rPr>
+              <w:t>380</w:t>
             </w:r>
           </w:p>
         </w:tc>
@@ -19682,7 +20008,16 @@
                 <w:szCs w:val="32"/>
                 <w:lang w:val="en-US"/>
               </w:rPr>
-              <w:t>0400</w:t>
+              <w:t>0</w:t>
+            </w:r>
+            <w:r>
+              <w:rPr>
+                <w:rFonts w:ascii="Cambria" w:hAnsi="Cambria"/>
+                <w:sz w:val="32"/>
+                <w:szCs w:val="32"/>
+                <w:lang w:val="en-US"/>
+              </w:rPr>
+              <w:t>400</w:t>
             </w:r>
           </w:p>
         </w:tc>
@@ -19734,7 +20069,16 @@
                 <w:szCs w:val="32"/>
                 <w:lang w:val="en-US"/>
               </w:rPr>
-              <w:t>0400</w:t>
+              <w:t>0</w:t>
+            </w:r>
+            <w:r>
+              <w:rPr>
+                <w:rFonts w:ascii="Cambria" w:hAnsi="Cambria"/>
+                <w:sz w:val="32"/>
+                <w:szCs w:val="32"/>
+                <w:lang w:val="en-US"/>
+              </w:rPr>
+              <w:t>400</w:t>
             </w:r>
           </w:p>
         </w:tc>
@@ -19786,7 +20130,16 @@
                 <w:szCs w:val="32"/>
                 <w:lang w:val="en-US"/>
               </w:rPr>
-              <w:t>0400</w:t>
+              <w:t>0</w:t>
+            </w:r>
+            <w:r>
+              <w:rPr>
+                <w:rFonts w:ascii="Cambria" w:hAnsi="Cambria"/>
+                <w:sz w:val="32"/>
+                <w:szCs w:val="32"/>
+                <w:lang w:val="en-US"/>
+              </w:rPr>
+              <w:t>400</w:t>
             </w:r>
           </w:p>
         </w:tc>
@@ -19864,7 +20217,16 @@
                 <w:szCs w:val="32"/>
                 <w:lang w:val="en-US"/>
               </w:rPr>
-              <w:t>0017</w:t>
+              <w:t>00</w:t>
+            </w:r>
+            <w:r>
+              <w:rPr>
+                <w:rFonts w:ascii="Cambria" w:hAnsi="Cambria"/>
+                <w:sz w:val="32"/>
+                <w:szCs w:val="32"/>
+                <w:lang w:val="en-US"/>
+              </w:rPr>
+              <w:t>17</w:t>
             </w:r>
           </w:p>
         </w:tc>
@@ -19890,7 +20252,16 @@
                 <w:szCs w:val="32"/>
                 <w:lang w:val="en-US"/>
               </w:rPr>
-              <w:t>0011</w:t>
+              <w:t>00</w:t>
+            </w:r>
+            <w:r>
+              <w:rPr>
+                <w:rFonts w:ascii="Cambria" w:hAnsi="Cambria"/>
+                <w:sz w:val="32"/>
+                <w:szCs w:val="32"/>
+                <w:lang w:val="en-US"/>
+              </w:rPr>
+              <w:t>11</w:t>
             </w:r>
           </w:p>
         </w:tc>
@@ -20101,7 +20472,7 @@
                 <w:szCs w:val="32"/>
                 <w:lang w:val="en-US"/>
               </w:rPr>
-              <w:t>00EF</w:t>
+              <w:t>FFEF</w:t>
             </w:r>
           </w:p>
         </w:tc>
@@ -20179,7 +20550,16 @@
                 <w:szCs w:val="32"/>
                 <w:lang w:val="en-US"/>
               </w:rPr>
-              <w:t>0017</w:t>
+              <w:t>00</w:t>
+            </w:r>
+            <w:r>
+              <w:rPr>
+                <w:rFonts w:ascii="Cambria" w:hAnsi="Cambria"/>
+                <w:sz w:val="32"/>
+                <w:szCs w:val="32"/>
+                <w:lang w:val="en-US"/>
+              </w:rPr>
+              <w:t>17</w:t>
             </w:r>
           </w:p>
         </w:tc>
@@ -20205,7 +20585,16 @@
                 <w:szCs w:val="32"/>
                 <w:lang w:val="en-US"/>
               </w:rPr>
-              <w:t>1000</w:t>
+              <w:t>000</w:t>
+            </w:r>
+            <w:r>
+              <w:rPr>
+                <w:rFonts w:ascii="Cambria" w:hAnsi="Cambria"/>
+                <w:sz w:val="32"/>
+                <w:szCs w:val="32"/>
+                <w:lang w:val="en-US"/>
+              </w:rPr>
+              <w:t>0</w:t>
             </w:r>
           </w:p>
         </w:tc>
@@ -20338,7 +20727,7 @@
                 <w:szCs w:val="32"/>
                 <w:lang w:val="en-US"/>
               </w:rPr>
-              <w:t>4A3</w:t>
+              <w:t>4A2</w:t>
             </w:r>
           </w:p>
         </w:tc>
@@ -20468,7 +20857,7 @@
                 <w:szCs w:val="32"/>
                 <w:lang w:val="en-US"/>
               </w:rPr>
-              <w:t>0001</w:t>
+              <w:t>04A1</w:t>
             </w:r>
           </w:p>
         </w:tc>
@@ -20494,7 +20883,16 @@
                 <w:szCs w:val="32"/>
                 <w:lang w:val="en-US"/>
               </w:rPr>
-              <w:t>0017</w:t>
+              <w:t>00</w:t>
+            </w:r>
+            <w:r>
+              <w:rPr>
+                <w:rFonts w:ascii="Cambria" w:hAnsi="Cambria"/>
+                <w:sz w:val="32"/>
+                <w:szCs w:val="32"/>
+                <w:lang w:val="en-US"/>
+              </w:rPr>
+              <w:t>17</w:t>
             </w:r>
           </w:p>
         </w:tc>
@@ -20520,7 +20918,16 @@
                 <w:szCs w:val="32"/>
                 <w:lang w:val="en-US"/>
               </w:rPr>
-              <w:t>1000</w:t>
+              <w:t>000</w:t>
+            </w:r>
+            <w:r>
+              <w:rPr>
+                <w:rFonts w:ascii="Cambria" w:hAnsi="Cambria"/>
+                <w:sz w:val="32"/>
+                <w:szCs w:val="32"/>
+                <w:lang w:val="en-US"/>
+              </w:rPr>
+              <w:t>0</w:t>
             </w:r>
           </w:p>
         </w:tc>
@@ -20601,64 +21008,64 @@
                 <w:szCs w:val="32"/>
                 <w:lang w:val="en-US"/>
               </w:rPr>
+              <w:t>4A2</w:t>
+            </w:r>
+          </w:p>
+        </w:tc>
+        <w:tc>
+          <w:tcPr>
+            <w:tcW w:w="1266" w:type="dxa"/>
+            <w:vAlign w:val="bottom"/>
+          </w:tcPr>
+          <w:p>
+            <w:pPr>
+              <w:jc w:val="center"/>
+              <w:rPr>
+                <w:rFonts w:ascii="Cambria" w:hAnsi="Cambria"/>
+                <w:sz w:val="32"/>
+                <w:szCs w:val="32"/>
+                <w:lang w:val="en-US"/>
+              </w:rPr>
+            </w:pPr>
+            <w:r>
+              <w:rPr>
+                <w:rFonts w:ascii="Cambria" w:hAnsi="Cambria"/>
+                <w:sz w:val="32"/>
+                <w:szCs w:val="32"/>
+                <w:lang w:val="en-US"/>
+              </w:rPr>
+              <w:t>EEEE</w:t>
+            </w:r>
+          </w:p>
+        </w:tc>
+        <w:tc>
+          <w:tcPr>
+            <w:tcW w:w="829" w:type="dxa"/>
+            <w:vAlign w:val="bottom"/>
+          </w:tcPr>
+          <w:p>
+            <w:pPr>
+              <w:jc w:val="center"/>
+              <w:rPr>
+                <w:rFonts w:ascii="Cambria" w:hAnsi="Cambria"/>
+                <w:sz w:val="32"/>
+                <w:szCs w:val="32"/>
+                <w:lang w:val="en-US"/>
+              </w:rPr>
+            </w:pPr>
+            <w:r>
+              <w:rPr>
+                <w:rFonts w:ascii="Cambria" w:hAnsi="Cambria"/>
+                <w:sz w:val="32"/>
+                <w:szCs w:val="32"/>
+                <w:lang w:val="en-US"/>
+              </w:rPr>
               <w:t>4A3</w:t>
             </w:r>
           </w:p>
         </w:tc>
         <w:tc>
           <w:tcPr>
-            <w:tcW w:w="1266" w:type="dxa"/>
-            <w:vAlign w:val="bottom"/>
-          </w:tcPr>
-          <w:p>
-            <w:pPr>
-              <w:jc w:val="center"/>
-              <w:rPr>
-                <w:rFonts w:ascii="Cambria" w:hAnsi="Cambria"/>
-                <w:sz w:val="32"/>
-                <w:szCs w:val="32"/>
-                <w:lang w:val="en-US"/>
-              </w:rPr>
-            </w:pPr>
-            <w:r>
-              <w:rPr>
-                <w:rFonts w:ascii="Cambria" w:hAnsi="Cambria"/>
-                <w:sz w:val="32"/>
-                <w:szCs w:val="32"/>
-                <w:lang w:val="en-US"/>
-              </w:rPr>
-              <w:t>8490</w:t>
-            </w:r>
-          </w:p>
-        </w:tc>
-        <w:tc>
-          <w:tcPr>
-            <w:tcW w:w="829" w:type="dxa"/>
-            <w:vAlign w:val="bottom"/>
-          </w:tcPr>
-          <w:p>
-            <w:pPr>
-              <w:jc w:val="center"/>
-              <w:rPr>
-                <w:rFonts w:ascii="Cambria" w:hAnsi="Cambria"/>
-                <w:sz w:val="32"/>
-                <w:szCs w:val="32"/>
-                <w:lang w:val="en-US"/>
-              </w:rPr>
-            </w:pPr>
-            <w:r>
-              <w:rPr>
-                <w:rFonts w:ascii="Cambria" w:hAnsi="Cambria"/>
-                <w:sz w:val="32"/>
-                <w:szCs w:val="32"/>
-                <w:lang w:val="en-US"/>
-              </w:rPr>
-              <w:t>4A5</w:t>
-            </w:r>
-          </w:p>
-        </w:tc>
-        <w:tc>
-          <w:tcPr>
             <w:tcW w:w="992" w:type="dxa"/>
             <w:vAlign w:val="bottom"/>
           </w:tcPr>
@@ -20679,7 +21086,7 @@
                 <w:szCs w:val="32"/>
                 <w:lang w:val="en-US"/>
               </w:rPr>
-              <w:t>8490</w:t>
+              <w:t>EEEE</w:t>
             </w:r>
           </w:p>
         </w:tc>
@@ -20705,7 +21112,7 @@
                 <w:szCs w:val="32"/>
                 <w:lang w:val="en-US"/>
               </w:rPr>
-              <w:t>490</w:t>
+              <w:t>491</w:t>
             </w:r>
           </w:p>
         </w:tc>
@@ -20731,7 +21138,16 @@
                 <w:szCs w:val="32"/>
                 <w:lang w:val="en-US"/>
               </w:rPr>
-              <w:t>0000</w:t>
+              <w:t>00</w:t>
+            </w:r>
+            <w:r>
+              <w:rPr>
+                <w:rFonts w:ascii="Cambria" w:hAnsi="Cambria"/>
+                <w:sz w:val="32"/>
+                <w:szCs w:val="32"/>
+                <w:lang w:val="en-US"/>
+              </w:rPr>
+              <w:t>17</w:t>
             </w:r>
           </w:p>
         </w:tc>
@@ -20783,7 +21199,7 @@
                 <w:szCs w:val="32"/>
                 <w:lang w:val="en-US"/>
               </w:rPr>
-              <w:t>FFFF</w:t>
+              <w:t>FFEE</w:t>
             </w:r>
           </w:p>
         </w:tc>
@@ -20809,7 +21225,16 @@
                 <w:szCs w:val="32"/>
                 <w:lang w:val="en-US"/>
               </w:rPr>
-              <w:t>0017</w:t>
+              <w:t>00</w:t>
+            </w:r>
+            <w:r>
+              <w:rPr>
+                <w:rFonts w:ascii="Cambria" w:hAnsi="Cambria"/>
+                <w:sz w:val="32"/>
+                <w:szCs w:val="32"/>
+                <w:lang w:val="en-US"/>
+              </w:rPr>
+              <w:t>17</w:t>
             </w:r>
           </w:p>
         </w:tc>
@@ -20835,7 +21260,16 @@
                 <w:szCs w:val="32"/>
                 <w:lang w:val="en-US"/>
               </w:rPr>
-              <w:t>1000</w:t>
+              <w:t>000</w:t>
+            </w:r>
+            <w:r>
+              <w:rPr>
+                <w:rFonts w:ascii="Cambria" w:hAnsi="Cambria"/>
+                <w:sz w:val="32"/>
+                <w:szCs w:val="32"/>
+                <w:lang w:val="en-US"/>
+              </w:rPr>
+              <w:t>0</w:t>
             </w:r>
           </w:p>
         </w:tc>
@@ -20861,7 +21295,7 @@
                 <w:szCs w:val="32"/>
                 <w:lang w:val="en-US"/>
               </w:rPr>
-              <w:t>490</w:t>
+              <w:t>491</w:t>
             </w:r>
           </w:p>
         </w:tc>
@@ -20887,7 +21321,16 @@
                 <w:szCs w:val="32"/>
                 <w:lang w:val="en-US"/>
               </w:rPr>
-              <w:t>0</w:t>
+              <w:t>00</w:t>
+            </w:r>
+            <w:r>
+              <w:rPr>
+                <w:rFonts w:ascii="Cambria" w:hAnsi="Cambria"/>
+                <w:sz w:val="32"/>
+                <w:szCs w:val="32"/>
+                <w:lang w:val="en-US"/>
+              </w:rPr>
+              <w:t>17</w:t>
             </w:r>
           </w:p>
         </w:tc>
@@ -20918,6 +21361,721 @@
                 <w:szCs w:val="32"/>
                 <w:lang w:val="en-US"/>
               </w:rPr>
+              <w:t>4A3</w:t>
+            </w:r>
+          </w:p>
+        </w:tc>
+        <w:tc>
+          <w:tcPr>
+            <w:tcW w:w="1266" w:type="dxa"/>
+            <w:vAlign w:val="bottom"/>
+          </w:tcPr>
+          <w:p>
+            <w:pPr>
+              <w:jc w:val="center"/>
+              <w:rPr>
+                <w:rFonts w:ascii="Cambria" w:hAnsi="Cambria"/>
+                <w:sz w:val="32"/>
+                <w:szCs w:val="32"/>
+                <w:lang w:val="en-US"/>
+              </w:rPr>
+            </w:pPr>
+            <w:r>
+              <w:rPr>
+                <w:rFonts w:ascii="Cambria" w:hAnsi="Cambria"/>
+                <w:sz w:val="32"/>
+                <w:szCs w:val="32"/>
+                <w:lang w:val="en-US"/>
+              </w:rPr>
+              <w:t>8490</w:t>
+            </w:r>
+          </w:p>
+        </w:tc>
+        <w:tc>
+          <w:tcPr>
+            <w:tcW w:w="829" w:type="dxa"/>
+            <w:vAlign w:val="bottom"/>
+          </w:tcPr>
+          <w:p>
+            <w:pPr>
+              <w:jc w:val="center"/>
+              <w:rPr>
+                <w:rFonts w:ascii="Cambria" w:hAnsi="Cambria"/>
+                <w:sz w:val="32"/>
+                <w:szCs w:val="32"/>
+                <w:lang w:val="en-US"/>
+              </w:rPr>
+            </w:pPr>
+            <w:r>
+              <w:rPr>
+                <w:rFonts w:ascii="Cambria" w:hAnsi="Cambria"/>
+                <w:sz w:val="32"/>
+                <w:szCs w:val="32"/>
+                <w:lang w:val="en-US"/>
+              </w:rPr>
+              <w:t>4A4</w:t>
+            </w:r>
+          </w:p>
+        </w:tc>
+        <w:tc>
+          <w:tcPr>
+            <w:tcW w:w="992" w:type="dxa"/>
+            <w:vAlign w:val="bottom"/>
+          </w:tcPr>
+          <w:p>
+            <w:pPr>
+              <w:jc w:val="center"/>
+              <w:rPr>
+                <w:rFonts w:ascii="Cambria" w:hAnsi="Cambria"/>
+                <w:sz w:val="32"/>
+                <w:szCs w:val="32"/>
+                <w:lang w:val="en-US"/>
+              </w:rPr>
+            </w:pPr>
+            <w:r>
+              <w:rPr>
+                <w:rFonts w:ascii="Cambria" w:hAnsi="Cambria"/>
+                <w:sz w:val="32"/>
+                <w:szCs w:val="32"/>
+                <w:lang w:val="en-US"/>
+              </w:rPr>
+              <w:t>8490</w:t>
+            </w:r>
+          </w:p>
+        </w:tc>
+        <w:tc>
+          <w:tcPr>
+            <w:tcW w:w="850" w:type="dxa"/>
+            <w:vAlign w:val="bottom"/>
+          </w:tcPr>
+          <w:p>
+            <w:pPr>
+              <w:jc w:val="center"/>
+              <w:rPr>
+                <w:rFonts w:ascii="Cambria" w:hAnsi="Cambria"/>
+                <w:sz w:val="32"/>
+                <w:szCs w:val="32"/>
+                <w:lang w:val="en-US"/>
+              </w:rPr>
+            </w:pPr>
+            <w:r>
+              <w:rPr>
+                <w:rFonts w:ascii="Cambria" w:hAnsi="Cambria"/>
+                <w:sz w:val="32"/>
+                <w:szCs w:val="32"/>
+                <w:lang w:val="en-US"/>
+              </w:rPr>
+              <w:t>490</w:t>
+            </w:r>
+          </w:p>
+        </w:tc>
+        <w:tc>
+          <w:tcPr>
+            <w:tcW w:w="993" w:type="dxa"/>
+            <w:vAlign w:val="bottom"/>
+          </w:tcPr>
+          <w:p>
+            <w:pPr>
+              <w:jc w:val="center"/>
+              <w:rPr>
+                <w:rFonts w:ascii="Cambria" w:hAnsi="Cambria"/>
+                <w:sz w:val="32"/>
+                <w:szCs w:val="32"/>
+                <w:lang w:val="en-US"/>
+              </w:rPr>
+            </w:pPr>
+            <w:r>
+              <w:rPr>
+                <w:rFonts w:ascii="Cambria" w:hAnsi="Cambria"/>
+                <w:sz w:val="32"/>
+                <w:szCs w:val="32"/>
+                <w:lang w:val="en-US"/>
+              </w:rPr>
+              <w:t>000</w:t>
+            </w:r>
+            <w:r>
+              <w:rPr>
+                <w:rFonts w:ascii="Cambria" w:hAnsi="Cambria"/>
+                <w:sz w:val="32"/>
+                <w:szCs w:val="32"/>
+                <w:lang w:val="en-US"/>
+              </w:rPr>
+              <w:t>1</w:t>
+            </w:r>
+          </w:p>
+        </w:tc>
+        <w:tc>
+          <w:tcPr>
+            <w:tcW w:w="850" w:type="dxa"/>
+            <w:vAlign w:val="bottom"/>
+          </w:tcPr>
+          <w:p>
+            <w:pPr>
+              <w:jc w:val="center"/>
+              <w:rPr>
+                <w:rFonts w:ascii="Cambria" w:hAnsi="Cambria"/>
+                <w:sz w:val="32"/>
+                <w:szCs w:val="32"/>
+                <w:lang w:val="en-US"/>
+              </w:rPr>
+            </w:pPr>
+            <w:r>
+              <w:rPr>
+                <w:rFonts w:ascii="Cambria" w:hAnsi="Cambria"/>
+                <w:sz w:val="32"/>
+                <w:szCs w:val="32"/>
+                <w:lang w:val="en-US"/>
+              </w:rPr>
+              <w:t>0</w:t>
+            </w:r>
+            <w:r>
+              <w:rPr>
+                <w:rFonts w:ascii="Cambria" w:hAnsi="Cambria"/>
+                <w:sz w:val="32"/>
+                <w:szCs w:val="32"/>
+                <w:lang w:val="en-US"/>
+              </w:rPr>
+              <w:t>00</w:t>
+            </w:r>
+          </w:p>
+        </w:tc>
+        <w:tc>
+          <w:tcPr>
+            <w:tcW w:w="992" w:type="dxa"/>
+            <w:vAlign w:val="bottom"/>
+          </w:tcPr>
+          <w:p>
+            <w:pPr>
+              <w:jc w:val="center"/>
+              <w:rPr>
+                <w:rFonts w:ascii="Cambria" w:hAnsi="Cambria"/>
+                <w:sz w:val="32"/>
+                <w:szCs w:val="32"/>
+                <w:lang w:val="en-US"/>
+              </w:rPr>
+            </w:pPr>
+            <w:r>
+              <w:rPr>
+                <w:rFonts w:ascii="Cambria" w:hAnsi="Cambria"/>
+                <w:sz w:val="32"/>
+                <w:szCs w:val="32"/>
+                <w:lang w:val="en-US"/>
+              </w:rPr>
+              <w:t>0</w:t>
+            </w:r>
+            <w:r>
+              <w:rPr>
+                <w:rFonts w:ascii="Cambria" w:hAnsi="Cambria"/>
+                <w:sz w:val="32"/>
+                <w:szCs w:val="32"/>
+                <w:lang w:val="en-US"/>
+              </w:rPr>
+              <w:t>000</w:t>
+            </w:r>
+          </w:p>
+        </w:tc>
+        <w:tc>
+          <w:tcPr>
+            <w:tcW w:w="993" w:type="dxa"/>
+            <w:vAlign w:val="bottom"/>
+          </w:tcPr>
+          <w:p>
+            <w:pPr>
+              <w:jc w:val="center"/>
+              <w:rPr>
+                <w:rFonts w:ascii="Cambria" w:hAnsi="Cambria"/>
+                <w:sz w:val="32"/>
+                <w:szCs w:val="32"/>
+                <w:lang w:val="en-US"/>
+              </w:rPr>
+            </w:pPr>
+            <w:r>
+              <w:rPr>
+                <w:rFonts w:ascii="Cambria" w:hAnsi="Cambria"/>
+                <w:sz w:val="32"/>
+                <w:szCs w:val="32"/>
+                <w:lang w:val="en-US"/>
+              </w:rPr>
+              <w:t>00</w:t>
+            </w:r>
+            <w:r>
+              <w:rPr>
+                <w:rFonts w:ascii="Cambria" w:hAnsi="Cambria"/>
+                <w:sz w:val="32"/>
+                <w:szCs w:val="32"/>
+                <w:lang w:val="en-US"/>
+              </w:rPr>
+              <w:t>17</w:t>
+            </w:r>
+          </w:p>
+        </w:tc>
+        <w:tc>
+          <w:tcPr>
+            <w:tcW w:w="992" w:type="dxa"/>
+            <w:vAlign w:val="bottom"/>
+          </w:tcPr>
+          <w:p>
+            <w:pPr>
+              <w:jc w:val="center"/>
+              <w:rPr>
+                <w:rFonts w:ascii="Cambria" w:hAnsi="Cambria"/>
+                <w:sz w:val="32"/>
+                <w:szCs w:val="32"/>
+                <w:lang w:val="en-US"/>
+              </w:rPr>
+            </w:pPr>
+            <w:r>
+              <w:rPr>
+                <w:rFonts w:ascii="Cambria" w:hAnsi="Cambria"/>
+                <w:sz w:val="32"/>
+                <w:szCs w:val="32"/>
+                <w:lang w:val="en-US"/>
+              </w:rPr>
+              <w:t>000</w:t>
+            </w:r>
+            <w:r>
+              <w:rPr>
+                <w:rFonts w:ascii="Cambria" w:hAnsi="Cambria"/>
+                <w:sz w:val="32"/>
+                <w:szCs w:val="32"/>
+                <w:lang w:val="en-US"/>
+              </w:rPr>
+              <w:t>0</w:t>
+            </w:r>
+          </w:p>
+        </w:tc>
+        <w:tc>
+          <w:tcPr>
+            <w:tcW w:w="850" w:type="dxa"/>
+            <w:vAlign w:val="bottom"/>
+          </w:tcPr>
+          <w:p>
+            <w:pPr>
+              <w:jc w:val="center"/>
+              <w:rPr>
+                <w:rFonts w:ascii="Cambria" w:hAnsi="Cambria"/>
+                <w:sz w:val="32"/>
+                <w:szCs w:val="32"/>
+                <w:lang w:val="en-US"/>
+              </w:rPr>
+            </w:pPr>
+            <w:r>
+              <w:rPr>
+                <w:rFonts w:ascii="Cambria" w:hAnsi="Cambria"/>
+                <w:sz w:val="32"/>
+                <w:szCs w:val="32"/>
+                <w:lang w:val="en-US"/>
+              </w:rPr>
+              <w:t>490</w:t>
+            </w:r>
+          </w:p>
+        </w:tc>
+        <w:tc>
+          <w:tcPr>
+            <w:tcW w:w="995" w:type="dxa"/>
+            <w:vAlign w:val="bottom"/>
+          </w:tcPr>
+          <w:p>
+            <w:pPr>
+              <w:jc w:val="center"/>
+              <w:rPr>
+                <w:rFonts w:ascii="Cambria" w:hAnsi="Cambria"/>
+                <w:sz w:val="32"/>
+                <w:szCs w:val="32"/>
+                <w:lang w:val="en-US"/>
+              </w:rPr>
+            </w:pPr>
+            <w:r>
+              <w:rPr>
+                <w:rFonts w:ascii="Cambria" w:hAnsi="Cambria"/>
+                <w:sz w:val="32"/>
+                <w:szCs w:val="32"/>
+                <w:lang w:val="en-US"/>
+              </w:rPr>
+              <w:t>000</w:t>
+            </w:r>
+            <w:r>
+              <w:rPr>
+                <w:rFonts w:ascii="Cambria" w:hAnsi="Cambria"/>
+                <w:sz w:val="32"/>
+                <w:szCs w:val="32"/>
+                <w:lang w:val="en-US"/>
+              </w:rPr>
+              <w:t>1</w:t>
+            </w:r>
+          </w:p>
+        </w:tc>
+        <w:bookmarkStart w:id="5" w:name="_GoBack"/>
+        <w:bookmarkEnd w:id="5"/>
+      </w:tr>
+      <w:tr>
+        <w:trPr>
+          <w:trHeight w:val="376"/>
+        </w:trPr>
+        <w:tc>
+          <w:tcPr>
+            <w:tcW w:w="917" w:type="dxa"/>
+            <w:vAlign w:val="bottom"/>
+          </w:tcPr>
+          <w:p>
+            <w:pPr>
+              <w:jc w:val="center"/>
+              <w:rPr>
+                <w:rFonts w:ascii="Cambria" w:hAnsi="Cambria"/>
+                <w:sz w:val="32"/>
+                <w:szCs w:val="32"/>
+                <w:lang w:val="en-US"/>
+              </w:rPr>
+            </w:pPr>
+            <w:r>
+              <w:rPr>
+                <w:rFonts w:ascii="Cambria" w:hAnsi="Cambria"/>
+                <w:sz w:val="32"/>
+                <w:szCs w:val="32"/>
+                <w:lang w:val="en-US"/>
+              </w:rPr>
+              <w:t>4A4</w:t>
+            </w:r>
+          </w:p>
+        </w:tc>
+        <w:tc>
+          <w:tcPr>
+            <w:tcW w:w="1266" w:type="dxa"/>
+            <w:vAlign w:val="bottom"/>
+          </w:tcPr>
+          <w:p>
+            <w:pPr>
+              <w:jc w:val="center"/>
+              <w:rPr>
+                <w:rFonts w:ascii="Cambria" w:hAnsi="Cambria"/>
+                <w:sz w:val="32"/>
+                <w:szCs w:val="32"/>
+                <w:lang w:val="en-US"/>
+              </w:rPr>
+            </w:pPr>
+            <w:r>
+              <w:rPr>
+                <w:rFonts w:ascii="Cambria" w:hAnsi="Cambria"/>
+                <w:sz w:val="32"/>
+                <w:szCs w:val="32"/>
+                <w:lang w:val="en-US"/>
+              </w:rPr>
+              <w:t>CEF5</w:t>
+            </w:r>
+          </w:p>
+        </w:tc>
+        <w:tc>
+          <w:tcPr>
+            <w:tcW w:w="829" w:type="dxa"/>
+            <w:vAlign w:val="bottom"/>
+          </w:tcPr>
+          <w:p>
+            <w:pPr>
+              <w:jc w:val="center"/>
+              <w:rPr>
+                <w:rFonts w:ascii="Cambria" w:hAnsi="Cambria"/>
+                <w:sz w:val="32"/>
+                <w:szCs w:val="32"/>
+                <w:lang w:val="en-US"/>
+              </w:rPr>
+            </w:pPr>
+            <w:r>
+              <w:rPr>
+                <w:rFonts w:ascii="Cambria" w:hAnsi="Cambria"/>
+                <w:sz w:val="32"/>
+                <w:szCs w:val="32"/>
+                <w:lang w:val="en-US"/>
+              </w:rPr>
+              <w:t>49A</w:t>
+            </w:r>
+          </w:p>
+        </w:tc>
+        <w:tc>
+          <w:tcPr>
+            <w:tcW w:w="992" w:type="dxa"/>
+            <w:vAlign w:val="bottom"/>
+          </w:tcPr>
+          <w:p>
+            <w:pPr>
+              <w:jc w:val="center"/>
+              <w:rPr>
+                <w:rFonts w:ascii="Cambria" w:hAnsi="Cambria"/>
+                <w:sz w:val="32"/>
+                <w:szCs w:val="32"/>
+                <w:lang w:val="en-US"/>
+              </w:rPr>
+            </w:pPr>
+            <w:r>
+              <w:rPr>
+                <w:rFonts w:ascii="Cambria" w:hAnsi="Cambria"/>
+                <w:sz w:val="32"/>
+                <w:szCs w:val="32"/>
+                <w:lang w:val="en-US"/>
+              </w:rPr>
+              <w:t>CEF5</w:t>
+            </w:r>
+          </w:p>
+        </w:tc>
+        <w:tc>
+          <w:tcPr>
+            <w:tcW w:w="850" w:type="dxa"/>
+            <w:vAlign w:val="bottom"/>
+          </w:tcPr>
+          <w:p>
+            <w:pPr>
+              <w:jc w:val="center"/>
+              <w:rPr>
+                <w:rFonts w:ascii="Cambria" w:hAnsi="Cambria"/>
+                <w:sz w:val="32"/>
+                <w:szCs w:val="32"/>
+                <w:lang w:val="en-US"/>
+              </w:rPr>
+            </w:pPr>
+            <w:r>
+              <w:rPr>
+                <w:rFonts w:ascii="Cambria" w:hAnsi="Cambria"/>
+                <w:sz w:val="32"/>
+                <w:szCs w:val="32"/>
+                <w:lang w:val="en-US"/>
+              </w:rPr>
+              <w:t>4A4</w:t>
+            </w:r>
+          </w:p>
+        </w:tc>
+        <w:tc>
+          <w:tcPr>
+            <w:tcW w:w="993" w:type="dxa"/>
+            <w:vAlign w:val="bottom"/>
+          </w:tcPr>
+          <w:p>
+            <w:pPr>
+              <w:jc w:val="center"/>
+              <w:rPr>
+                <w:rFonts w:ascii="Cambria" w:hAnsi="Cambria"/>
+                <w:sz w:val="32"/>
+                <w:szCs w:val="32"/>
+                <w:lang w:val="en-US"/>
+              </w:rPr>
+            </w:pPr>
+            <w:r>
+              <w:rPr>
+                <w:rFonts w:ascii="Cambria" w:hAnsi="Cambria"/>
+                <w:sz w:val="32"/>
+                <w:szCs w:val="32"/>
+                <w:lang w:val="en-US"/>
+              </w:rPr>
+              <w:t>049A</w:t>
+            </w:r>
+          </w:p>
+        </w:tc>
+        <w:tc>
+          <w:tcPr>
+            <w:tcW w:w="850" w:type="dxa"/>
+            <w:vAlign w:val="bottom"/>
+          </w:tcPr>
+          <w:p>
+            <w:pPr>
+              <w:jc w:val="center"/>
+              <w:rPr>
+                <w:rFonts w:ascii="Cambria" w:hAnsi="Cambria"/>
+                <w:sz w:val="32"/>
+                <w:szCs w:val="32"/>
+                <w:lang w:val="en-US"/>
+              </w:rPr>
+            </w:pPr>
+            <w:r>
+              <w:rPr>
+                <w:rFonts w:ascii="Cambria" w:hAnsi="Cambria"/>
+                <w:sz w:val="32"/>
+                <w:szCs w:val="32"/>
+                <w:lang w:val="en-US"/>
+              </w:rPr>
+              <w:t>0</w:t>
+            </w:r>
+            <w:r>
+              <w:rPr>
+                <w:rFonts w:ascii="Cambria" w:hAnsi="Cambria"/>
+                <w:sz w:val="32"/>
+                <w:szCs w:val="32"/>
+                <w:lang w:val="en-US"/>
+              </w:rPr>
+              <w:t>00</w:t>
+            </w:r>
+          </w:p>
+        </w:tc>
+        <w:tc>
+          <w:tcPr>
+            <w:tcW w:w="992" w:type="dxa"/>
+            <w:vAlign w:val="bottom"/>
+          </w:tcPr>
+          <w:p>
+            <w:pPr>
+              <w:jc w:val="center"/>
+              <w:rPr>
+                <w:rFonts w:ascii="Cambria" w:hAnsi="Cambria"/>
+                <w:sz w:val="32"/>
+                <w:szCs w:val="32"/>
+                <w:lang w:val="en-US"/>
+              </w:rPr>
+            </w:pPr>
+            <w:r>
+              <w:rPr>
+                <w:rFonts w:ascii="Cambria" w:hAnsi="Cambria"/>
+                <w:sz w:val="32"/>
+                <w:szCs w:val="32"/>
+                <w:lang w:val="en-US"/>
+              </w:rPr>
+              <w:t>FFF5</w:t>
+            </w:r>
+          </w:p>
+        </w:tc>
+        <w:tc>
+          <w:tcPr>
+            <w:tcW w:w="993" w:type="dxa"/>
+            <w:vAlign w:val="bottom"/>
+          </w:tcPr>
+          <w:p>
+            <w:pPr>
+              <w:jc w:val="center"/>
+              <w:rPr>
+                <w:rFonts w:ascii="Cambria" w:hAnsi="Cambria"/>
+                <w:sz w:val="32"/>
+                <w:szCs w:val="32"/>
+                <w:lang w:val="en-US"/>
+              </w:rPr>
+            </w:pPr>
+            <w:r>
+              <w:rPr>
+                <w:rFonts w:ascii="Cambria" w:hAnsi="Cambria"/>
+                <w:sz w:val="32"/>
+                <w:szCs w:val="32"/>
+                <w:lang w:val="en-US"/>
+              </w:rPr>
+              <w:t>00</w:t>
+            </w:r>
+            <w:r>
+              <w:rPr>
+                <w:rFonts w:ascii="Cambria" w:hAnsi="Cambria"/>
+                <w:sz w:val="32"/>
+                <w:szCs w:val="32"/>
+                <w:lang w:val="en-US"/>
+              </w:rPr>
+              <w:t>17</w:t>
+            </w:r>
+          </w:p>
+        </w:tc>
+        <w:tc>
+          <w:tcPr>
+            <w:tcW w:w="992" w:type="dxa"/>
+            <w:vAlign w:val="bottom"/>
+          </w:tcPr>
+          <w:p>
+            <w:pPr>
+              <w:jc w:val="center"/>
+              <w:rPr>
+                <w:rFonts w:ascii="Cambria" w:hAnsi="Cambria"/>
+                <w:sz w:val="32"/>
+                <w:szCs w:val="32"/>
+                <w:lang w:val="en-US"/>
+              </w:rPr>
+            </w:pPr>
+            <w:r>
+              <w:rPr>
+                <w:rFonts w:ascii="Cambria" w:hAnsi="Cambria"/>
+                <w:sz w:val="32"/>
+                <w:szCs w:val="32"/>
+                <w:lang w:val="en-US"/>
+              </w:rPr>
+              <w:t>000</w:t>
+            </w:r>
+            <w:r>
+              <w:rPr>
+                <w:rFonts w:ascii="Cambria" w:hAnsi="Cambria"/>
+                <w:sz w:val="32"/>
+                <w:szCs w:val="32"/>
+                <w:lang w:val="en-US"/>
+              </w:rPr>
+              <w:t>0</w:t>
+            </w:r>
+          </w:p>
+        </w:tc>
+        <w:tc>
+          <w:tcPr>
+            <w:tcW w:w="850" w:type="dxa"/>
+          </w:tcPr>
+          <w:p>
+            <w:pPr>
+              <w:jc w:val="center"/>
+              <w:rPr>
+                <w:rFonts w:ascii="Cambria" w:hAnsi="Cambria"/>
+                <w:sz w:val="32"/>
+                <w:szCs w:val="32"/>
+                <w:lang w:val="en-US"/>
+              </w:rPr>
+            </w:pPr>
+            <w:r>
+              <w:rPr>
+                <w:rFonts w:ascii="Cambria" w:hAnsi="Cambria"/>
+                <w:sz w:val="32"/>
+                <w:szCs w:val="32"/>
+                <w:lang w:val="en-US"/>
+              </w:rPr>
+              <w:t>-</w:t>
+            </w:r>
+          </w:p>
+        </w:tc>
+        <w:tc>
+          <w:tcPr>
+            <w:tcW w:w="995" w:type="dxa"/>
+          </w:tcPr>
+          <w:p>
+            <w:pPr>
+              <w:jc w:val="center"/>
+              <w:rPr>
+                <w:rFonts w:ascii="Cambria" w:hAnsi="Cambria"/>
+                <w:sz w:val="32"/>
+                <w:szCs w:val="32"/>
+                <w:lang w:val="en-US"/>
+              </w:rPr>
+            </w:pPr>
+            <w:r>
+              <w:rPr>
+                <w:rFonts w:ascii="Cambria" w:hAnsi="Cambria"/>
+                <w:sz w:val="32"/>
+                <w:szCs w:val="32"/>
+                <w:lang w:val="en-US"/>
+              </w:rPr>
+              <w:t>-</w:t>
+            </w:r>
+          </w:p>
+        </w:tc>
+      </w:tr>
+      <w:tr>
+        <w:trPr>
+          <w:trHeight w:val="376"/>
+        </w:trPr>
+        <w:tc>
+          <w:tcPr>
+            <w:tcW w:w="917" w:type="dxa"/>
+            <w:vAlign w:val="bottom"/>
+          </w:tcPr>
+          <w:p>
+            <w:pPr>
+              <w:jc w:val="center"/>
+              <w:rPr>
+                <w:rFonts w:ascii="Cambria" w:hAnsi="Cambria"/>
+                <w:sz w:val="32"/>
+                <w:szCs w:val="32"/>
+                <w:lang w:val="en-US"/>
+              </w:rPr>
+            </w:pPr>
+            <w:r>
+              <w:rPr>
+                <w:rFonts w:ascii="Cambria" w:hAnsi="Cambria"/>
+                <w:sz w:val="32"/>
+                <w:szCs w:val="32"/>
+                <w:lang w:val="en-US"/>
+              </w:rPr>
               <w:t>4A5</w:t>
             </w:r>
           </w:p>
@@ -20944,7 +22102,16 @@
                 <w:szCs w:val="32"/>
                 <w:lang w:val="en-US"/>
               </w:rPr>
-              <w:t>0100</w:t>
+              <w:t>0</w:t>
+            </w:r>
+            <w:r>
+              <w:rPr>
+                <w:rFonts w:ascii="Cambria" w:hAnsi="Cambria"/>
+                <w:sz w:val="32"/>
+                <w:szCs w:val="32"/>
+                <w:lang w:val="en-US"/>
+              </w:rPr>
+              <w:t>100</w:t>
             </w:r>
           </w:p>
         </w:tc>
@@ -20996,7 +22163,16 @@
                 <w:szCs w:val="32"/>
                 <w:lang w:val="en-US"/>
               </w:rPr>
-              <w:t>0100</w:t>
+              <w:t>0</w:t>
+            </w:r>
+            <w:r>
+              <w:rPr>
+                <w:rFonts w:ascii="Cambria" w:hAnsi="Cambria"/>
+                <w:sz w:val="32"/>
+                <w:szCs w:val="32"/>
+                <w:lang w:val="en-US"/>
+              </w:rPr>
+              <w:t>100</w:t>
             </w:r>
           </w:p>
         </w:tc>
@@ -21048,7 +22224,16 @@
                 <w:szCs w:val="32"/>
                 <w:lang w:val="en-US"/>
               </w:rPr>
-              <w:t>0100</w:t>
+              <w:t>0</w:t>
+            </w:r>
+            <w:r>
+              <w:rPr>
+                <w:rFonts w:ascii="Cambria" w:hAnsi="Cambria"/>
+                <w:sz w:val="32"/>
+                <w:szCs w:val="32"/>
+                <w:lang w:val="en-US"/>
+              </w:rPr>
+              <w:t>100</w:t>
             </w:r>
           </w:p>
         </w:tc>
@@ -21074,8 +22259,78 @@
                 <w:szCs w:val="32"/>
                 <w:lang w:val="en-US"/>
               </w:rPr>
+              <w:t>0</w:t>
+            </w:r>
+            <w:r>
+              <w:rPr>
+                <w:rFonts w:ascii="Cambria" w:hAnsi="Cambria"/>
+                <w:sz w:val="32"/>
+                <w:szCs w:val="32"/>
+                <w:lang w:val="en-US"/>
+              </w:rPr>
+              <w:t>00</w:t>
+            </w:r>
+          </w:p>
+        </w:tc>
+        <w:tc>
+          <w:tcPr>
+            <w:tcW w:w="992" w:type="dxa"/>
+            <w:vAlign w:val="bottom"/>
+          </w:tcPr>
+          <w:p>
+            <w:pPr>
+              <w:jc w:val="center"/>
+              <w:rPr>
+                <w:rFonts w:ascii="Cambria" w:hAnsi="Cambria"/>
+                <w:sz w:val="32"/>
+                <w:szCs w:val="32"/>
+                <w:lang w:val="en-US"/>
+              </w:rPr>
+            </w:pPr>
+            <w:r>
+              <w:rPr>
+                <w:rFonts w:ascii="Cambria" w:hAnsi="Cambria"/>
+                <w:sz w:val="32"/>
+                <w:szCs w:val="32"/>
+                <w:lang w:val="en-US"/>
+              </w:rPr>
+              <w:t>04A5</w:t>
+            </w:r>
+          </w:p>
+        </w:tc>
+        <w:tc>
+          <w:tcPr>
+            <w:tcW w:w="993" w:type="dxa"/>
+            <w:vAlign w:val="bottom"/>
+          </w:tcPr>
+          <w:p>
+            <w:pPr>
+              <w:jc w:val="center"/>
+              <w:rPr>
+                <w:rFonts w:ascii="Cambria" w:hAnsi="Cambria"/>
+                <w:sz w:val="32"/>
+                <w:szCs w:val="32"/>
+                <w:lang w:val="en-US"/>
+              </w:rPr>
+            </w:pPr>
+            <w:r>
+              <w:rPr>
+                <w:rFonts w:ascii="Cambria" w:hAnsi="Cambria"/>
+                <w:sz w:val="32"/>
+                <w:szCs w:val="32"/>
+                <w:lang w:val="en-US"/>
+              </w:rPr>
               <w:t>000</w:t>
             </w:r>
+            <w:r>
+              <w:rPr>
+                <w:rFonts w:ascii="Cambria" w:hAnsi="Cambria"/>
+                <w:sz w:val="32"/>
+                <w:szCs w:val="32"/>
+                <w:lang w:val="en-US"/>
+              </w:rPr>
+              <w:t>0</w:t>
+            </w:r>
           </w:p>
         </w:tc>
         <w:tc>
@@ -21100,59 +22355,16 @@
                 <w:szCs w:val="32"/>
                 <w:lang w:val="en-US"/>
               </w:rPr>
-              <w:t>04A5</w:t>
-            </w:r>
-          </w:p>
-        </w:tc>
-        <w:tc>
-          <w:tcPr>
-            <w:tcW w:w="993" w:type="dxa"/>
-            <w:vAlign w:val="bottom"/>
-          </w:tcPr>
-          <w:p>
-            <w:pPr>
-              <w:jc w:val="center"/>
-              <w:rPr>
-                <w:rFonts w:ascii="Cambria" w:hAnsi="Cambria"/>
-                <w:sz w:val="32"/>
-                <w:szCs w:val="32"/>
-                <w:lang w:val="en-US"/>
-              </w:rPr>
-            </w:pPr>
-            <w:r>
-              <w:rPr>
-                <w:rFonts w:ascii="Cambria" w:hAnsi="Cambria"/>
-                <w:sz w:val="32"/>
-                <w:szCs w:val="32"/>
-                <w:lang w:val="en-US"/>
-              </w:rPr>
-              <w:t>0017</w:t>
-            </w:r>
-          </w:p>
-        </w:tc>
-        <w:tc>
-          <w:tcPr>
-            <w:tcW w:w="992" w:type="dxa"/>
-            <w:vAlign w:val="bottom"/>
-          </w:tcPr>
-          <w:p>
-            <w:pPr>
-              <w:jc w:val="center"/>
-              <w:rPr>
-                <w:rFonts w:ascii="Cambria" w:hAnsi="Cambria"/>
-                <w:sz w:val="32"/>
-                <w:szCs w:val="32"/>
-                <w:lang w:val="en-US"/>
-              </w:rPr>
-            </w:pPr>
-            <w:r>
-              <w:rPr>
-                <w:rFonts w:ascii="Cambria" w:hAnsi="Cambria"/>
-                <w:sz w:val="32"/>
-                <w:szCs w:val="32"/>
-                <w:lang w:val="en-US"/>
-              </w:rPr>
-              <w:t>1000</w:t>
+              <w:t>0</w:t>
+            </w:r>
+            <w:r>
+              <w:rPr>
+                <w:rFonts w:ascii="Cambria" w:hAnsi="Cambria"/>
+                <w:sz w:val="32"/>
+                <w:szCs w:val="32"/>
+                <w:lang w:val="en-US"/>
+              </w:rPr>
+              <w:t>101</w:t>
             </w:r>
           </w:p>
         </w:tc>
@@ -21504,7 +22716,7 @@
             <w:sz w:val="28"/>
             <w:szCs w:val="28"/>
           </w:rPr>
-          <w:t>5</w:t>
+          <w:t>8</w:t>
         </w:r>
         <w:r>
           <w:rPr>
@@ -23913,7 +25125,7 @@
 </file>
 
 <file path=customXml/itemProps1.xml><?xml version="1.0" encoding="utf-8"?>
-<ds:datastoreItem xmlns:ds="http://schemas.openxmlformats.org/officeDocument/2006/customXml" ds:itemID="{2025FDDB-8297-421C-980F-4973F71EC50C}">
+<ds:datastoreItem xmlns:ds="http://schemas.openxmlformats.org/officeDocument/2006/customXml" ds:itemID="{BAB2BAE9-746B-4FFA-A49F-771D2637EC0D}">
   <ds:schemaRefs>
     <ds:schemaRef ds:uri="http://schemas.openxmlformats.org/officeDocument/2006/bibliography"/>
   </ds:schemaRefs>

</xml_diff>

<commit_message>
:pencil2: fix typos in opd lab3 & 4 reoprts
</commit_message>
<xml_diff>
--- a/CS Basics (Основы проф. деятельности)/2 sem/Lab3/Поленов ЛР3 ОПД отчёт.docx
+++ b/CS Basics (Основы проф. деятельности)/2 sem/Lab3/Поленов ЛР3 ОПД отчёт.docx
@@ -364,58 +364,23 @@
           <w:szCs w:val="28"/>
         </w:rPr>
       </w:pPr>
-      <w:proofErr w:type="spellStart"/>
       <w:r>
         <w:rPr>
           <w:rFonts w:ascii="Times New Roman" w:hAnsi="Times New Roman" w:cs="Times New Roman"/>
           <w:sz w:val="28"/>
           <w:szCs w:val="28"/>
         </w:rPr>
-        <w:t>Ткешелашвили</w:t>
+        <w:t>Ткешелашвили Нино Мерабиевна</w:t>
       </w:r>
-      <w:proofErr w:type="spellEnd"/>
-      <w:r>
-        <w:rPr>
-          <w:rFonts w:ascii="Times New Roman" w:hAnsi="Times New Roman" w:cs="Times New Roman"/>
-          <w:sz w:val="28"/>
-          <w:szCs w:val="28"/>
-        </w:rPr>
-        <w:t xml:space="preserve"> </w:t>
-      </w:r>
-      <w:proofErr w:type="spellStart"/>
-      <w:r>
-        <w:rPr>
-          <w:rFonts w:ascii="Times New Roman" w:hAnsi="Times New Roman" w:cs="Times New Roman"/>
-          <w:sz w:val="28"/>
-          <w:szCs w:val="28"/>
-        </w:rPr>
-        <w:t>Нино</w:t>
-      </w:r>
-      <w:proofErr w:type="spellEnd"/>
-      <w:r>
-        <w:rPr>
-          <w:rFonts w:ascii="Times New Roman" w:hAnsi="Times New Roman" w:cs="Times New Roman"/>
-          <w:sz w:val="28"/>
-          <w:szCs w:val="28"/>
-        </w:rPr>
-        <w:t xml:space="preserve"> </w:t>
-      </w:r>
-      <w:proofErr w:type="spellStart"/>
-      <w:r>
-        <w:rPr>
-          <w:rFonts w:ascii="Times New Roman" w:hAnsi="Times New Roman" w:cs="Times New Roman"/>
-          <w:sz w:val="28"/>
-          <w:szCs w:val="28"/>
-        </w:rPr>
-        <w:t>Мерабиевна</w:t>
-      </w:r>
-      <w:proofErr w:type="spellEnd"/>
     </w:p>
     <w:p/>
     <w:p/>
     <w:p/>
     <w:p/>
-    <w:p/>
+    <w:p>
+      <w:bookmarkStart w:id="0" w:name="_GoBack"/>
+      <w:bookmarkEnd w:id="0"/>
+    </w:p>
     <w:sdt>
       <w:sdtPr>
         <w:rPr>
@@ -980,8 +945,8 @@
           <w:szCs w:val="28"/>
         </w:rPr>
       </w:pPr>
-      <w:bookmarkStart w:id="0" w:name="_Toc146580340"/>
-      <w:bookmarkEnd w:id="0"/>
+      <w:bookmarkStart w:id="1" w:name="_Toc146580340"/>
+      <w:bookmarkEnd w:id="1"/>
       <w:r>
         <w:rPr>
           <w:rFonts w:ascii="Times New Roman" w:hAnsi="Times New Roman" w:cs="Times New Roman"/>
@@ -1018,7 +983,7 @@
           <w:szCs w:val="40"/>
         </w:rPr>
       </w:pPr>
-      <w:bookmarkStart w:id="1" w:name="_Toc159367232"/>
+      <w:bookmarkStart w:id="2" w:name="_Toc159367232"/>
       <w:r>
         <w:rPr>
           <w:rFonts w:ascii="Cambria" w:hAnsi="Cambria" w:cs="Cambria"/>
@@ -1029,7 +994,7 @@
         <w:lastRenderedPageBreak/>
         <w:t>Задание</w:t>
       </w:r>
-      <w:bookmarkEnd w:id="1"/>
+      <w:bookmarkEnd w:id="2"/>
     </w:p>
     <w:p>
       <w:pPr>
@@ -1109,7 +1074,7 @@
           <w:szCs w:val="40"/>
         </w:rPr>
       </w:pPr>
-      <w:bookmarkStart w:id="2" w:name="_Toc159367233"/>
+      <w:bookmarkStart w:id="3" w:name="_Toc159367233"/>
       <w:r>
         <w:rPr>
           <w:rFonts w:ascii="Cambria" w:hAnsi="Cambria" w:cs="Cambria"/>
@@ -1119,7 +1084,7 @@
         </w:rPr>
         <w:t>Определение функции, вычисляемой программой</w:t>
       </w:r>
-      <w:bookmarkEnd w:id="2"/>
+      <w:bookmarkEnd w:id="3"/>
     </w:p>
     <w:p/>
     <w:p>
@@ -5440,7 +5405,6 @@
               </w:rPr>
               <w:t xml:space="preserve"> </w:t>
             </w:r>
-            <w:proofErr w:type="gramStart"/>
             <w:r>
               <w:rPr>
                 <w:rFonts w:ascii="Cambria" w:hAnsi="Cambria"/>
@@ -5464,16 +5428,7 @@
                 <w:sz w:val="32"/>
                 <w:szCs w:val="32"/>
               </w:rPr>
-              <w:t>!</w:t>
-            </w:r>
-            <w:proofErr w:type="gramEnd"/>
-            <w:r>
-              <w:rPr>
-                <w:rFonts w:ascii="Cambria" w:hAnsi="Cambria"/>
-                <w:sz w:val="32"/>
-                <w:szCs w:val="32"/>
-              </w:rPr>
-              <w:t>=</w:t>
+              <w:t>!=</w:t>
             </w:r>
             <w:r>
               <w:rPr>
@@ -6926,7 +6881,7 @@
           <w:szCs w:val="40"/>
         </w:rPr>
       </w:pPr>
-      <w:bookmarkStart w:id="3" w:name="_Toc159367234"/>
+      <w:bookmarkStart w:id="4" w:name="_Toc159367234"/>
       <w:r>
         <w:rPr>
           <w:rFonts w:ascii="Cambria" w:hAnsi="Cambria" w:cs="Cambria"/>
@@ -6936,7 +6891,7 @@
         </w:rPr>
         <w:t>ОП и ОДЗ исходных данных и результата</w:t>
       </w:r>
-      <w:bookmarkEnd w:id="3"/>
+      <w:bookmarkEnd w:id="4"/>
     </w:p>
     <w:p/>
     <w:p>
@@ -7094,7 +7049,6 @@
         </w:rPr>
         <w:t xml:space="preserve">-разрядные </w:t>
       </w:r>
-      <w:proofErr w:type="spellStart"/>
       <w:r>
         <w:rPr>
           <w:rFonts w:ascii="Cambria" w:eastAsiaTheme="minorEastAsia" w:hAnsi="Cambria"/>
@@ -7109,16 +7063,7 @@
           <w:sz w:val="32"/>
           <w:szCs w:val="32"/>
         </w:rPr>
-        <w:t>знаковые</w:t>
-      </w:r>
-      <w:proofErr w:type="spellEnd"/>
-      <w:r>
-        <w:rPr>
-          <w:rFonts w:ascii="Cambria" w:eastAsiaTheme="minorEastAsia" w:hAnsi="Cambria"/>
-          <w:sz w:val="32"/>
-          <w:szCs w:val="32"/>
-        </w:rPr>
-        <w:t xml:space="preserve"> числа</w:t>
+        <w:t>знаковые числа</w:t>
       </w:r>
     </w:p>
     <w:p>
@@ -7159,7 +7104,6 @@
         </w:rPr>
         <w:t xml:space="preserve">-разрядные </w:t>
       </w:r>
-      <w:proofErr w:type="spellStart"/>
       <w:r>
         <w:rPr>
           <w:rFonts w:ascii="Cambria" w:eastAsiaTheme="minorEastAsia" w:hAnsi="Cambria"/>
@@ -7174,16 +7118,7 @@
           <w:sz w:val="32"/>
           <w:szCs w:val="32"/>
         </w:rPr>
-        <w:t>знаковые</w:t>
-      </w:r>
-      <w:proofErr w:type="spellEnd"/>
-      <w:r>
-        <w:rPr>
-          <w:rFonts w:ascii="Cambria" w:eastAsiaTheme="minorEastAsia" w:hAnsi="Cambria"/>
-          <w:sz w:val="32"/>
-          <w:szCs w:val="32"/>
-        </w:rPr>
-        <w:t xml:space="preserve"> числа</w:t>
+        <w:t>знаковые числа</w:t>
       </w:r>
     </w:p>
     <w:p>
@@ -7920,7 +7855,7 @@
           <w:szCs w:val="40"/>
         </w:rPr>
       </w:pPr>
-      <w:bookmarkStart w:id="4" w:name="_Toc159367235"/>
+      <w:bookmarkStart w:id="5" w:name="_Toc159367235"/>
       <w:r>
         <w:rPr>
           <w:rFonts w:ascii="Cambria" w:hAnsi="Cambria" w:cs="Cambria"/>
@@ -7931,7 +7866,7 @@
         <w:lastRenderedPageBreak/>
         <w:t>Трассировка программы</w:t>
       </w:r>
-      <w:bookmarkEnd w:id="4"/>
+      <w:bookmarkEnd w:id="5"/>
     </w:p>
     <w:p/>
     <w:p>
@@ -8392,7 +8327,6 @@
                 <w:lang w:val="en-US"/>
               </w:rPr>
             </w:pPr>
-            <w:proofErr w:type="spellStart"/>
             <w:r>
               <w:rPr>
                 <w:rFonts w:ascii="Cambria" w:hAnsi="Cambria"/>
@@ -8402,7 +8336,6 @@
               </w:rPr>
               <w:t>xxxx</w:t>
             </w:r>
-            <w:proofErr w:type="spellEnd"/>
           </w:p>
         </w:tc>
         <w:tc>
@@ -8444,7 +8377,6 @@
                 <w:lang w:val="en-US"/>
               </w:rPr>
             </w:pPr>
-            <w:proofErr w:type="spellStart"/>
             <w:r>
               <w:rPr>
                 <w:rFonts w:ascii="Cambria" w:hAnsi="Cambria"/>
@@ -8454,7 +8386,6 @@
               </w:rPr>
               <w:t>xxxx</w:t>
             </w:r>
-            <w:proofErr w:type="spellEnd"/>
           </w:p>
         </w:tc>
         <w:tc>
@@ -8496,7 +8427,6 @@
                 <w:lang w:val="en-US"/>
               </w:rPr>
             </w:pPr>
-            <w:proofErr w:type="spellStart"/>
             <w:r>
               <w:rPr>
                 <w:rFonts w:ascii="Cambria" w:hAnsi="Cambria"/>
@@ -8506,7 +8436,6 @@
               </w:rPr>
               <w:t>xxxx</w:t>
             </w:r>
-            <w:proofErr w:type="spellEnd"/>
           </w:p>
         </w:tc>
         <w:tc>
@@ -8548,7 +8477,6 @@
                 <w:lang w:val="en-US"/>
               </w:rPr>
             </w:pPr>
-            <w:proofErr w:type="spellStart"/>
             <w:r>
               <w:rPr>
                 <w:rFonts w:ascii="Cambria" w:hAnsi="Cambria"/>
@@ -8558,7 +8486,6 @@
               </w:rPr>
               <w:t>xxxx</w:t>
             </w:r>
-            <w:proofErr w:type="spellEnd"/>
           </w:p>
         </w:tc>
         <w:tc>
@@ -8575,7 +8502,6 @@
                 <w:lang w:val="en-US"/>
               </w:rPr>
             </w:pPr>
-            <w:proofErr w:type="spellStart"/>
             <w:r>
               <w:rPr>
                 <w:rFonts w:ascii="Cambria" w:hAnsi="Cambria"/>
@@ -8585,7 +8511,6 @@
               </w:rPr>
               <w:t>xxxx</w:t>
             </w:r>
-            <w:proofErr w:type="spellEnd"/>
           </w:p>
         </w:tc>
         <w:tc>
@@ -8602,7 +8527,6 @@
                 <w:lang w:val="en-US"/>
               </w:rPr>
             </w:pPr>
-            <w:proofErr w:type="spellStart"/>
             <w:r>
               <w:rPr>
                 <w:rFonts w:ascii="Cambria" w:hAnsi="Cambria"/>
@@ -8612,7 +8536,6 @@
               </w:rPr>
               <w:t>xxxx</w:t>
             </w:r>
-            <w:proofErr w:type="spellEnd"/>
           </w:p>
         </w:tc>
         <w:tc>
@@ -8654,7 +8577,6 @@
                 <w:lang w:val="en-US"/>
               </w:rPr>
             </w:pPr>
-            <w:proofErr w:type="spellStart"/>
             <w:r>
               <w:rPr>
                 <w:rFonts w:ascii="Cambria" w:hAnsi="Cambria"/>
@@ -8664,7 +8586,6 @@
               </w:rPr>
               <w:t>xxxx</w:t>
             </w:r>
-            <w:proofErr w:type="spellEnd"/>
           </w:p>
         </w:tc>
       </w:tr>
@@ -21705,8 +21626,6 @@
             </w:r>
           </w:p>
         </w:tc>
-        <w:bookmarkStart w:id="5" w:name="_GoBack"/>
-        <w:bookmarkEnd w:id="5"/>
       </w:tr>
       <w:tr>
         <w:trPr>
@@ -22771,7 +22690,7 @@
         <w:sz w:val="28"/>
         <w:szCs w:val="28"/>
       </w:rPr>
-      <w:t xml:space="preserve"> 2023</w:t>
+      <w:t xml:space="preserve"> 2024</w:t>
     </w:r>
   </w:p>
   <w:p/>
@@ -25125,7 +25044,7 @@
 </file>
 
 <file path=customXml/itemProps1.xml><?xml version="1.0" encoding="utf-8"?>
-<ds:datastoreItem xmlns:ds="http://schemas.openxmlformats.org/officeDocument/2006/customXml" ds:itemID="{BAB2BAE9-746B-4FFA-A49F-771D2637EC0D}">
+<ds:datastoreItem xmlns:ds="http://schemas.openxmlformats.org/officeDocument/2006/customXml" ds:itemID="{5036B39B-E7F3-491D-93C0-FE153BD04F12}">
   <ds:schemaRefs>
     <ds:schemaRef ds:uri="http://schemas.openxmlformats.org/officeDocument/2006/bibliography"/>
   </ds:schemaRefs>

</xml_diff>